<commit_message>
Blue tooth test continue
Blue tooth test continue:
One server and two clients.
Exception will happen in client side.
</commit_message>
<xml_diff>
--- a/Docs/Summer Project_FarmNet.docx
+++ b/Docs/Summer Project_FarmNet.docx
@@ -2048,6 +2048,7 @@
             <w:tcW w:w="2614" w:type="dxa"/>
           </w:tcPr>
           <w:p>
+            <w:proofErr w:type="gramStart"/>
             <w:r>
               <w:rPr>
                 <w:rFonts w:hint="eastAsia"/>
@@ -2058,7 +2059,11 @@
               <w:t>PU:</w:t>
             </w:r>
             <w:r>
-              <w:t>ATmega328P</w:t>
+              <w:t>ATmega</w:t>
+            </w:r>
+            <w:proofErr w:type="gramEnd"/>
+            <w:r>
+              <w:t>328P</w:t>
             </w:r>
             <w:r>
               <w:t xml:space="preserve"> 16MHz</w:t>
@@ -2970,7 +2975,15 @@
             </w:r>
             <w:proofErr w:type="spellEnd"/>
             <w:r>
-              <w:t xml:space="preserve"> node device, and need to test the performance as a </w:t>
+              <w:t xml:space="preserve"> node </w:t>
+            </w:r>
+            <w:proofErr w:type="gramStart"/>
+            <w:r>
+              <w:t>device, and</w:t>
+            </w:r>
+            <w:proofErr w:type="gramEnd"/>
+            <w:r>
+              <w:t xml:space="preserve"> need to test the performance as a </w:t>
             </w:r>
             <w:proofErr w:type="spellStart"/>
             <w:r>
@@ -3039,10 +3052,12 @@
               <w:t xml:space="preserve">, it needs </w:t>
             </w:r>
             <w:proofErr w:type="spellStart"/>
+            <w:proofErr w:type="gramStart"/>
             <w:r>
               <w:t>a</w:t>
             </w:r>
             <w:proofErr w:type="spellEnd"/>
+            <w:proofErr w:type="gramEnd"/>
             <w:r>
               <w:t xml:space="preserve"> external antenna to work normally.</w:t>
             </w:r>
@@ -3524,7 +3539,15 @@
       </w:r>
       <w:proofErr w:type="spellEnd"/>
       <w:r>
-        <w:t>®   Conduit™  IP67 Base Station.</w:t>
+        <w:t>®   Conduit</w:t>
+      </w:r>
+      <w:proofErr w:type="gramStart"/>
+      <w:r>
+        <w:t>™  IP</w:t>
+      </w:r>
+      <w:proofErr w:type="gramEnd"/>
+      <w:r>
+        <w:t>67 Base Station.</w:t>
       </w:r>
     </w:p>
     <w:p>
@@ -3762,10 +3785,12 @@
         <w:t xml:space="preserve">: Raspberry pi, </w:t>
       </w:r>
       <w:proofErr w:type="spellStart"/>
+      <w:proofErr w:type="gramStart"/>
       <w:r>
         <w:t>output:mDot</w:t>
       </w:r>
       <w:proofErr w:type="spellEnd"/>
+      <w:proofErr w:type="gramEnd"/>
     </w:p>
     <w:p/>
     <w:p>
@@ -3837,7 +3862,15 @@
       </w:r>
       <w:proofErr w:type="spellEnd"/>
       <w:r>
-        <w:t xml:space="preserve"> as the output source. So need to find </w:t>
+        <w:t xml:space="preserve"> as the output source. </w:t>
+      </w:r>
+      <w:proofErr w:type="gramStart"/>
+      <w:r>
+        <w:t>So</w:t>
+      </w:r>
+      <w:proofErr w:type="gramEnd"/>
+      <w:r>
+        <w:t xml:space="preserve"> need to find </w:t>
       </w:r>
       <w:r>
         <w:t xml:space="preserve">out </w:t>
@@ -3892,7 +3925,15 @@
       </w:r>
       <w:proofErr w:type="spellEnd"/>
       <w:r>
-        <w:t xml:space="preserve"> can accept data from other device by using SPI, UART, I2C. </w:t>
+        <w:t xml:space="preserve"> can accept data from </w:t>
+      </w:r>
+      <w:proofErr w:type="gramStart"/>
+      <w:r>
+        <w:t>other</w:t>
+      </w:r>
+      <w:proofErr w:type="gramEnd"/>
+      <w:r>
+        <w:t xml:space="preserve"> device by using SPI, UART, I2C. </w:t>
       </w:r>
     </w:p>
     <w:p>
@@ -4141,8 +4182,13 @@
         <w:t>4</w:t>
       </w:r>
       <w:r>
-        <w:t xml:space="preserve"> Shopping website</w:t>
-      </w:r>
+        <w:t xml:space="preserve"> Shopping </w:t>
+      </w:r>
+      <w:proofErr w:type="gramStart"/>
+      <w:r>
+        <w:t>website</w:t>
+      </w:r>
+      <w:proofErr w:type="gramEnd"/>
     </w:p>
     <w:p>
       <w:pPr>
@@ -4561,8 +4607,13 @@
       </w:r>
       <w:proofErr w:type="spellEnd"/>
       <w:r>
-        <w:t xml:space="preserve"> tool to update the firmware, it failed(</w:t>
-      </w:r>
+        <w:t xml:space="preserve"> tool to update the firmware, it </w:t>
+      </w:r>
+      <w:proofErr w:type="gramStart"/>
+      <w:r>
+        <w:t>failed(</w:t>
+      </w:r>
+      <w:proofErr w:type="gramEnd"/>
       <w:r>
         <w:t>No DFU capable USB device available</w:t>
       </w:r>
@@ -4723,6 +4774,7 @@
         <w:t xml:space="preserve">dfu-util-static.exe -D </w:t>
       </w:r>
       <w:proofErr w:type="spellStart"/>
+      <w:proofErr w:type="gramStart"/>
       <w:r>
         <w:rPr>
           <w:b/>
@@ -4734,7 +4786,14 @@
         <w:rPr>
           <w:b/>
         </w:rPr>
-        <w:t xml:space="preserve">(change X.X.X to the version of </w:t>
+        <w:t>(</w:t>
+      </w:r>
+      <w:proofErr w:type="gramEnd"/>
+      <w:r>
+        <w:rPr>
+          <w:b/>
+        </w:rPr>
+        <w:t xml:space="preserve">change X.X.X to the version of </w:t>
       </w:r>
       <w:proofErr w:type="spellStart"/>
       <w:r>
@@ -5178,10 +5237,18 @@
     </w:p>
     <w:p>
       <w:r>
-        <w:t>The recommended IDE is: Visual Studio Code</w:t>
-      </w:r>
-      <w:r>
-        <w:t>(1.24.1)</w:t>
+        <w:t xml:space="preserve">The recommended IDE is: Visual Studio </w:t>
+      </w:r>
+      <w:proofErr w:type="gramStart"/>
+      <w:r>
+        <w:t>Code</w:t>
+      </w:r>
+      <w:r>
+        <w:t>(</w:t>
+      </w:r>
+      <w:proofErr w:type="gramEnd"/>
+      <w:r>
+        <w:t>1.24.1)</w:t>
       </w:r>
       <w:r>
         <w:t xml:space="preserve"> + NodeJS Latest LTS </w:t>
@@ -6080,7 +6147,15 @@
       </w:r>
       <w:proofErr w:type="spellEnd"/>
       <w:r>
-        <w:t xml:space="preserve"> tests. One as server(which sending the ID all time) and the other one as client(receiving ID and disconnect after get ID).</w:t>
+        <w:t xml:space="preserve"> tests. One as </w:t>
+      </w:r>
+      <w:proofErr w:type="gramStart"/>
+      <w:r>
+        <w:t>server(</w:t>
+      </w:r>
+      <w:proofErr w:type="gramEnd"/>
+      <w:r>
+        <w:t>which sending the ID all time) and the other one as client(receiving ID and disconnect after get ID).</w:t>
       </w:r>
     </w:p>
     <w:p>
@@ -6096,8 +6171,13 @@
         <w:t>1</w:t>
       </w:r>
       <w:r>
-        <w:t>) Still need to know the background knowledge of BLE,GATT</w:t>
-      </w:r>
+        <w:t xml:space="preserve">) Still need to know the background knowledge of </w:t>
+      </w:r>
+      <w:proofErr w:type="gramStart"/>
+      <w:r>
+        <w:t>BLE,GATT</w:t>
+      </w:r>
+      <w:proofErr w:type="gramEnd"/>
     </w:p>
     <w:p>
       <w:r>
@@ -6576,7 +6656,15 @@
         <w:t xml:space="preserve"> at the same time, need to deal with a shared buffer that </w:t>
       </w:r>
       <w:r>
-        <w:t>for these two protocol.</w:t>
+        <w:t xml:space="preserve">for these two </w:t>
+      </w:r>
+      <w:proofErr w:type="gramStart"/>
+      <w:r>
+        <w:t>protocol</w:t>
+      </w:r>
+      <w:proofErr w:type="gramEnd"/>
+      <w:r>
+        <w:t>.</w:t>
       </w:r>
     </w:p>
     <w:p>
@@ -6789,10 +6877,12 @@
         <w:t>f it works correctly, it will return a tuple of (</w:t>
       </w:r>
       <w:proofErr w:type="spellStart"/>
+      <w:proofErr w:type="gramStart"/>
       <w:r>
         <w:t>lantitude,longitude</w:t>
       </w:r>
       <w:proofErr w:type="spellEnd"/>
+      <w:proofErr w:type="gramEnd"/>
       <w:r>
         <w:t>) and this tuple can be used to locate cattle.</w:t>
       </w:r>
@@ -6824,10 +6914,12 @@
         <w:t xml:space="preserve"> so just add (</w:t>
       </w:r>
       <w:proofErr w:type="spellStart"/>
+      <w:proofErr w:type="gramStart"/>
       <w:r>
         <w:t>None,None</w:t>
       </w:r>
       <w:proofErr w:type="spellEnd"/>
+      <w:proofErr w:type="gramEnd"/>
       <w:r>
         <w:t>) in the transferred data</w:t>
       </w:r>
@@ -7420,7 +7512,33 @@
           <w:szCs w:val="18"/>
           <w:bdr w:val="none" w:sz="0" w:space="0" w:color="auto" w:frame="1"/>
         </w:rPr>
-        <w:t xml:space="preserve"> = WLAN()</w:t>
+        <w:t xml:space="preserve"> = </w:t>
+      </w:r>
+      <w:proofErr w:type="gramStart"/>
+      <w:r>
+        <w:rPr>
+          <w:rFonts w:ascii="Consolas" w:eastAsia="宋体" w:hAnsi="Consolas" w:cs="宋体"/>
+          <w:color w:val="333333"/>
+          <w:spacing w:val="3"/>
+          <w:kern w:val="0"/>
+          <w:sz w:val="18"/>
+          <w:szCs w:val="18"/>
+          <w:bdr w:val="none" w:sz="0" w:space="0" w:color="auto" w:frame="1"/>
+        </w:rPr>
+        <w:t>WLAN(</w:t>
+      </w:r>
+      <w:proofErr w:type="gramEnd"/>
+      <w:r>
+        <w:rPr>
+          <w:rFonts w:ascii="Consolas" w:eastAsia="宋体" w:hAnsi="Consolas" w:cs="宋体"/>
+          <w:color w:val="333333"/>
+          <w:spacing w:val="3"/>
+          <w:kern w:val="0"/>
+          <w:sz w:val="18"/>
+          <w:szCs w:val="18"/>
+          <w:bdr w:val="none" w:sz="0" w:space="0" w:color="auto" w:frame="1"/>
+        </w:rPr>
+        <w:t>)</w:t>
       </w:r>
     </w:p>
     <w:p>
@@ -7456,6 +7574,7 @@
         </w:rPr>
       </w:pPr>
       <w:proofErr w:type="spellStart"/>
+      <w:proofErr w:type="gramStart"/>
       <w:r>
         <w:rPr>
           <w:rFonts w:ascii="Consolas" w:eastAsia="宋体" w:hAnsi="Consolas" w:cs="宋体"/>
@@ -7469,6 +7588,7 @@
         <w:t>ubinascii.hexlify</w:t>
       </w:r>
       <w:proofErr w:type="spellEnd"/>
+      <w:proofErr w:type="gramEnd"/>
       <w:r>
         <w:rPr>
           <w:rFonts w:ascii="Consolas" w:eastAsia="宋体" w:hAnsi="Consolas" w:cs="宋体"/>
@@ -7616,7 +7736,15 @@
         <w:t>R</w:t>
       </w:r>
       <w:r>
-        <w:t xml:space="preserve">ight now the </w:t>
+        <w:t xml:space="preserve">ight </w:t>
+      </w:r>
+      <w:proofErr w:type="gramStart"/>
+      <w:r>
+        <w:t>now</w:t>
+      </w:r>
+      <w:proofErr w:type="gramEnd"/>
+      <w:r>
+        <w:t xml:space="preserve"> the </w:t>
       </w:r>
       <w:proofErr w:type="spellStart"/>
       <w:r>
@@ -7798,11 +7926,19 @@
     </w:p>
     <w:p>
       <w:proofErr w:type="spellStart"/>
+      <w:proofErr w:type="gramStart"/>
       <w:r>
         <w:rPr>
           <w:b/>
         </w:rPr>
-        <w:t>router.us.thethings.network</w:t>
+        <w:t>router.us.thethings</w:t>
+      </w:r>
+      <w:proofErr w:type="gramEnd"/>
+      <w:r>
+        <w:rPr>
+          <w:b/>
+        </w:rPr>
+        <w:t>.network</w:t>
       </w:r>
       <w:proofErr w:type="spellEnd"/>
       <w:r>
@@ -8005,7 +8141,15 @@
         <w:t>1</w:t>
       </w:r>
       <w:r>
-        <w:t xml:space="preserve">) Configure the server to analyze the package in application data. Right now just know the server could </w:t>
+        <w:t xml:space="preserve">) Configure the server to analyze the package in application data. Right </w:t>
+      </w:r>
+      <w:proofErr w:type="gramStart"/>
+      <w:r>
+        <w:t>now</w:t>
+      </w:r>
+      <w:proofErr w:type="gramEnd"/>
+      <w:r>
+        <w:t xml:space="preserve"> just know the server could </w:t>
       </w:r>
       <w:proofErr w:type="spellStart"/>
       <w:r>
@@ -8104,7 +8248,6 @@
     <w:p>
       <w:pPr>
         <w:rPr>
-          <w:rFonts w:hint="eastAsia"/>
           <w:b/>
         </w:rPr>
       </w:pPr>
@@ -8219,7 +8362,15 @@
         <w:t>b</w:t>
       </w:r>
       <w:r>
-        <w:t>e used as short range communication protocol for cattle social graph, the range can’t be very wide. But based on the previous reply fro</w:t>
+        <w:t xml:space="preserve">e used as </w:t>
+      </w:r>
+      <w:proofErr w:type="gramStart"/>
+      <w:r>
+        <w:t>short range</w:t>
+      </w:r>
+      <w:proofErr w:type="gramEnd"/>
+      <w:r>
+        <w:t xml:space="preserve"> communication protocol for cattle social graph, the range can’t be very wide. But based on the previous reply fro</w:t>
       </w:r>
       <w:r>
         <w:rPr>
@@ -8299,7 +8450,15 @@
       </w:r>
       <w:proofErr w:type="spellEnd"/>
       <w:r>
-        <w:t xml:space="preserve"> is used as long range protocol for transferring the collected data from </w:t>
+        <w:t xml:space="preserve"> is used as </w:t>
+      </w:r>
+      <w:proofErr w:type="gramStart"/>
+      <w:r>
+        <w:t>long range</w:t>
+      </w:r>
+      <w:proofErr w:type="gramEnd"/>
+      <w:r>
+        <w:t xml:space="preserve"> protocol for transferring the collected data from </w:t>
       </w:r>
       <w:proofErr w:type="spellStart"/>
       <w:r>
@@ -8378,11 +8537,6 @@
       </w:r>
     </w:p>
     <w:p>
-      <w:pPr>
-        <w:rPr>
-          <w:rFonts w:hint="eastAsia"/>
-        </w:rPr>
-      </w:pPr>
       <w:r>
         <w:rPr>
           <w:noProof/>
@@ -8425,11 +8579,6 @@
       </w:r>
     </w:p>
     <w:p>
-      <w:pPr>
-        <w:rPr>
-          <w:rFonts w:hint="eastAsia"/>
-        </w:rPr>
-      </w:pPr>
       <w:r>
         <w:t>Then I use</w:t>
       </w:r>
@@ -8520,7 +8669,6 @@
     <w:p>
       <w:pPr>
         <w:rPr>
-          <w:rFonts w:hint="eastAsia"/>
           <w:b/>
         </w:rPr>
       </w:pPr>
@@ -8539,11 +8687,6 @@
       </w:r>
     </w:p>
     <w:p>
-      <w:pPr>
-        <w:rPr>
-          <w:rFonts w:hint="eastAsia"/>
-        </w:rPr>
-      </w:pPr>
       <w:r>
         <w:rPr>
           <w:noProof/>
@@ -8714,9 +8857,6 @@
     <w:p>
       <w:pPr>
         <w:jc w:val="center"/>
-        <w:rPr>
-          <w:rFonts w:hint="eastAsia"/>
-        </w:rPr>
       </w:pPr>
       <w:r>
         <w:rPr>
@@ -8755,11 +8895,6 @@
       </w:r>
     </w:p>
     <w:p>
-      <w:pPr>
-        <w:rPr>
-          <w:rFonts w:hint="eastAsia"/>
-        </w:rPr>
-      </w:pPr>
       <w:r>
         <w:rPr>
           <w:rFonts w:hint="eastAsia"/>
@@ -8781,9 +8916,6 @@
     <w:p>
       <w:pPr>
         <w:ind w:firstLineChars="50" w:firstLine="105"/>
-        <w:rPr>
-          <w:rFonts w:hint="eastAsia"/>
-        </w:rPr>
       </w:pPr>
       <w:r>
         <w:rPr>
@@ -8829,37 +8961,140 @@
     </w:p>
     <w:p>
       <w:pPr>
-        <w:pStyle w:val="3"/>
-      </w:pPr>
-      <w:r>
-        <w:rPr>
-          <w:rFonts w:hint="eastAsia"/>
-        </w:rPr>
-        <w:t>5.</w:t>
-      </w:r>
-      <w:r>
+        <w:pStyle w:val="4"/>
+      </w:pPr>
+      <w:r>
+        <w:rPr>
+          <w:rFonts w:hint="eastAsia"/>
+        </w:rPr>
+        <w:t>0</w:t>
+      </w:r>
+      <w:r>
+        <w:t>7-12</w:t>
+      </w:r>
+    </w:p>
+    <w:p>
+      <w:pPr>
+        <w:pStyle w:val="5"/>
+        <w:rPr>
+          <w:rFonts w:hint="eastAsia"/>
+        </w:rPr>
+      </w:pPr>
+      <w:r>
+        <w:rPr>
+          <w:rFonts w:hint="eastAsia"/>
+        </w:rPr>
         <w:t>5</w:t>
       </w:r>
       <w:r>
-        <w:t xml:space="preserve"> Summer Week </w:t>
-      </w:r>
-      <w:r>
-        <w:t>8</w:t>
-      </w:r>
-      <w:r>
-        <w:t>: 07-</w:t>
-      </w:r>
-      <w:r>
-        <w:t>16</w:t>
-      </w:r>
-      <w:r>
-        <w:t>~07-</w:t>
-      </w:r>
-      <w:r>
-        <w:t>20</w:t>
+        <w:t>.4.3 BLE test: one server and two clients</w:t>
       </w:r>
       <w:bookmarkStart w:id="0" w:name="_GoBack"/>
       <w:bookmarkEnd w:id="0"/>
+    </w:p>
+    <w:p>
+      <w:r>
+        <w:rPr>
+          <w:rFonts w:hint="eastAsia"/>
+        </w:rPr>
+        <w:t>T</w:t>
+      </w:r>
+      <w:r>
+        <w:t>oday I finished another Blue tooth communication test.</w:t>
+      </w:r>
+    </w:p>
+    <w:p>
+      <w:r>
+        <w:rPr>
+          <w:rFonts w:hint="eastAsia"/>
+        </w:rPr>
+        <w:t>O</w:t>
+      </w:r>
+      <w:r>
+        <w:t>ne server to two clients.</w:t>
+      </w:r>
+    </w:p>
+    <w:p>
+      <w:r>
+        <w:t xml:space="preserve">The clients will connect and disconnect to the server </w:t>
+      </w:r>
+      <w:proofErr w:type="gramStart"/>
+      <w:r>
+        <w:t>alternately, and</w:t>
+      </w:r>
+      <w:proofErr w:type="gramEnd"/>
+      <w:r>
+        <w:t xml:space="preserve"> print out the data received from server.</w:t>
+      </w:r>
+    </w:p>
+    <w:p>
+      <w:r>
+        <w:rPr>
+          <w:rFonts w:hint="eastAsia"/>
+        </w:rPr>
+        <w:t>T</w:t>
+      </w:r>
+      <w:r>
+        <w:t xml:space="preserve">he function and logic is ok, but one of the </w:t>
+      </w:r>
+      <w:proofErr w:type="gramStart"/>
+      <w:r>
+        <w:t>client(</w:t>
+      </w:r>
+      <w:proofErr w:type="gramEnd"/>
+      <w:r>
+        <w:t>may be any one) will have an exception after repeating this action for around 125 times…</w:t>
+      </w:r>
+    </w:p>
+    <w:p>
+      <w:pPr>
+        <w:rPr>
+          <w:rFonts w:hint="eastAsia"/>
+        </w:rPr>
+      </w:pPr>
+      <w:r>
+        <w:t xml:space="preserve">Just sent email to </w:t>
+      </w:r>
+      <w:proofErr w:type="spellStart"/>
+      <w:r>
+        <w:t>pycom</w:t>
+      </w:r>
+      <w:proofErr w:type="spellEnd"/>
+      <w:r>
+        <w:t xml:space="preserve"> and wait for reply.</w:t>
+      </w:r>
+    </w:p>
+    <w:p>
+      <w:pPr>
+        <w:pStyle w:val="3"/>
+      </w:pPr>
+      <w:r>
+        <w:rPr>
+          <w:rFonts w:hint="eastAsia"/>
+        </w:rPr>
+        <w:t>5.</w:t>
+      </w:r>
+      <w:r>
+        <w:t>5</w:t>
+      </w:r>
+      <w:r>
+        <w:t xml:space="preserve"> Summer Week </w:t>
+      </w:r>
+      <w:r>
+        <w:t>8</w:t>
+      </w:r>
+      <w:r>
+        <w:t>: 07-</w:t>
+      </w:r>
+      <w:r>
+        <w:t>16</w:t>
+      </w:r>
+      <w:r>
+        <w:t>~07-</w:t>
+      </w:r>
+      <w:r>
+        <w:t>20</w:t>
+      </w:r>
     </w:p>
     <w:p/>
     <w:p>
@@ -8908,13 +9143,7 @@
         </w:r>
       </w:hyperlink>
     </w:p>
-    <w:p>
-      <w:pPr>
-        <w:rPr>
-          <w:rFonts w:hint="eastAsia"/>
-        </w:rPr>
-      </w:pPr>
-    </w:p>
+    <w:p/>
     <w:p>
       <w:pPr>
         <w:pStyle w:val="4"/>
@@ -8933,11 +9162,6 @@
       </w:r>
     </w:p>
     <w:p>
-      <w:pPr>
-        <w:rPr>
-          <w:rFonts w:hint="eastAsia"/>
-        </w:rPr>
-      </w:pPr>
       <w:r>
         <w:rPr>
           <w:rFonts w:hint="eastAsia"/>
@@ -9149,6 +9373,7 @@
           <w:szCs w:val="18"/>
           <w:bdr w:val="none" w:sz="0" w:space="0" w:color="auto" w:frame="1"/>
         </w:rPr>
+        <w:lastRenderedPageBreak/>
         <w:t>wl</w:t>
       </w:r>
       <w:proofErr w:type="spellEnd"/>
@@ -9162,7 +9387,33 @@
           <w:szCs w:val="18"/>
           <w:bdr w:val="none" w:sz="0" w:space="0" w:color="auto" w:frame="1"/>
         </w:rPr>
-        <w:t xml:space="preserve"> = WLAN()</w:t>
+        <w:t xml:space="preserve"> = </w:t>
+      </w:r>
+      <w:proofErr w:type="gramStart"/>
+      <w:r>
+        <w:rPr>
+          <w:rFonts w:ascii="Consolas" w:eastAsia="宋体" w:hAnsi="Consolas" w:cs="宋体"/>
+          <w:color w:val="333333"/>
+          <w:spacing w:val="3"/>
+          <w:kern w:val="0"/>
+          <w:sz w:val="18"/>
+          <w:szCs w:val="18"/>
+          <w:bdr w:val="none" w:sz="0" w:space="0" w:color="auto" w:frame="1"/>
+        </w:rPr>
+        <w:t>WLAN(</w:t>
+      </w:r>
+      <w:proofErr w:type="gramEnd"/>
+      <w:r>
+        <w:rPr>
+          <w:rFonts w:ascii="Consolas" w:eastAsia="宋体" w:hAnsi="Consolas" w:cs="宋体"/>
+          <w:color w:val="333333"/>
+          <w:spacing w:val="3"/>
+          <w:kern w:val="0"/>
+          <w:sz w:val="18"/>
+          <w:szCs w:val="18"/>
+          <w:bdr w:val="none" w:sz="0" w:space="0" w:color="auto" w:frame="1"/>
+        </w:rPr>
+        <w:t>)</w:t>
       </w:r>
     </w:p>
     <w:p>
@@ -9198,6 +9449,7 @@
         </w:rPr>
       </w:pPr>
       <w:proofErr w:type="spellStart"/>
+      <w:proofErr w:type="gramStart"/>
       <w:r>
         <w:rPr>
           <w:rFonts w:ascii="Consolas" w:eastAsia="宋体" w:hAnsi="Consolas" w:cs="宋体"/>
@@ -9211,6 +9463,7 @@
         <w:t>ubinascii.hexlify</w:t>
       </w:r>
       <w:proofErr w:type="spellEnd"/>
+      <w:proofErr w:type="gramEnd"/>
       <w:r>
         <w:rPr>
           <w:rFonts w:ascii="Consolas" w:eastAsia="宋体" w:hAnsi="Consolas" w:cs="宋体"/>
@@ -9322,13 +9575,7 @@
         <w:t>:]</w:t>
       </w:r>
     </w:p>
-    <w:p>
-      <w:pPr>
-        <w:rPr>
-          <w:rFonts w:hint="eastAsia"/>
-        </w:rPr>
-      </w:pPr>
-    </w:p>
+    <w:p/>
     <w:p>
       <w:pPr>
         <w:pStyle w:val="4"/>
@@ -9609,6 +9856,7 @@
         <w:t xml:space="preserve"> = </w:t>
       </w:r>
       <w:proofErr w:type="spellStart"/>
+      <w:proofErr w:type="gramStart"/>
       <w:r>
         <w:rPr>
           <w:rFonts w:ascii="Consolas" w:eastAsia="宋体" w:hAnsi="Consolas" w:cs="宋体"/>
@@ -9632,7 +9880,20 @@
           <w:szCs w:val="18"/>
           <w:bdr w:val="none" w:sz="0" w:space="0" w:color="auto" w:frame="1"/>
         </w:rPr>
-        <w:t>()</w:t>
+        <w:t>(</w:t>
+      </w:r>
+      <w:proofErr w:type="gramEnd"/>
+      <w:r>
+        <w:rPr>
+          <w:rFonts w:ascii="Consolas" w:eastAsia="宋体" w:hAnsi="Consolas" w:cs="宋体"/>
+          <w:color w:val="333333"/>
+          <w:spacing w:val="3"/>
+          <w:kern w:val="0"/>
+          <w:sz w:val="18"/>
+          <w:szCs w:val="18"/>
+          <w:bdr w:val="none" w:sz="0" w:space="0" w:color="auto" w:frame="1"/>
+        </w:rPr>
+        <w:t>)</w:t>
       </w:r>
     </w:p>
     <w:p>
@@ -9669,6 +9930,7 @@
           <w:bdr w:val="none" w:sz="0" w:space="0" w:color="auto" w:frame="1"/>
         </w:rPr>
       </w:pPr>
+      <w:proofErr w:type="gramStart"/>
       <w:r>
         <w:rPr>
           <w:rFonts w:ascii="Consolas" w:eastAsia="宋体" w:hAnsi="Consolas" w:cs="宋体"/>
@@ -9681,6 +9943,7 @@
         </w:rPr>
         <w:t>print(</w:t>
       </w:r>
+      <w:proofErr w:type="gramEnd"/>
       <w:r>
         <w:rPr>
           <w:rFonts w:ascii="Consolas" w:eastAsia="宋体" w:hAnsi="Consolas" w:cs="宋体"/>
@@ -9782,13 +10045,7 @@
         <w:t>)))</w:t>
       </w:r>
     </w:p>
-    <w:p>
-      <w:pPr>
-        <w:rPr>
-          <w:rFonts w:hint="eastAsia"/>
-        </w:rPr>
-      </w:pPr>
-    </w:p>
+    <w:p/>
     <w:p>
       <w:pPr>
         <w:pStyle w:val="4"/>
@@ -9797,7 +10054,6 @@
         <w:rPr>
           <w:rFonts w:hint="eastAsia"/>
         </w:rPr>
-        <w:lastRenderedPageBreak/>
         <w:t>6</w:t>
       </w:r>
       <w:r>
@@ -9822,12 +10078,95 @@
         </w:r>
       </w:hyperlink>
     </w:p>
-    <w:p>
-      <w:pPr>
-        <w:rPr>
-          <w:rFonts w:hint="eastAsia"/>
-        </w:rPr>
-      </w:pPr>
+    <w:p/>
+    <w:p>
+      <w:pPr>
+        <w:pStyle w:val="3"/>
+      </w:pPr>
+      <w:r>
+        <w:rPr>
+          <w:rFonts w:hint="eastAsia"/>
+        </w:rPr>
+        <w:t>6.2</w:t>
+      </w:r>
+      <w:r>
+        <w:t xml:space="preserve"> </w:t>
+      </w:r>
+      <w:proofErr w:type="spellStart"/>
+      <w:r>
+        <w:rPr>
+          <w:rFonts w:hint="eastAsia"/>
+        </w:rPr>
+        <w:t>LoPy</w:t>
+      </w:r>
+      <w:proofErr w:type="spellEnd"/>
+      <w:r>
+        <w:t xml:space="preserve"> helpful instructions</w:t>
+      </w:r>
+    </w:p>
+    <w:p>
+      <w:pPr>
+        <w:pStyle w:val="4"/>
+        <w:rPr>
+          <w:rFonts w:hint="eastAsia"/>
+        </w:rPr>
+      </w:pPr>
+      <w:r>
+        <w:rPr>
+          <w:rFonts w:hint="eastAsia"/>
+        </w:rPr>
+        <w:t>6</w:t>
+      </w:r>
+      <w:r>
+        <w:t>.2.1 OS and firmware information</w:t>
+      </w:r>
+    </w:p>
+    <w:p>
+      <w:pPr>
+        <w:rPr>
+          <w:rFonts w:hint="eastAsia"/>
+        </w:rPr>
+      </w:pPr>
+      <w:r>
+        <w:rPr>
+          <w:noProof/>
+        </w:rPr>
+        <w:drawing>
+          <wp:inline distT="0" distB="0" distL="0" distR="0" wp14:anchorId="07AB6918" wp14:editId="5AD6C4E0">
+            <wp:extent cx="6645910" cy="236855"/>
+            <wp:effectExtent l="0" t="0" r="2540" b="0"/>
+            <wp:docPr id="30" name="图片 30"/>
+            <wp:cNvGraphicFramePr>
+              <a:graphicFrameLocks xmlns:a="http://schemas.openxmlformats.org/drawingml/2006/main" noChangeAspect="1"/>
+            </wp:cNvGraphicFramePr>
+            <a:graphic xmlns:a="http://schemas.openxmlformats.org/drawingml/2006/main">
+              <a:graphicData uri="http://schemas.openxmlformats.org/drawingml/2006/picture">
+                <pic:pic xmlns:pic="http://schemas.openxmlformats.org/drawingml/2006/picture">
+                  <pic:nvPicPr>
+                    <pic:cNvPr id="1" name=""/>
+                    <pic:cNvPicPr/>
+                  </pic:nvPicPr>
+                  <pic:blipFill>
+                    <a:blip r:embed="rId61"/>
+                    <a:stretch>
+                      <a:fillRect/>
+                    </a:stretch>
+                  </pic:blipFill>
+                  <pic:spPr>
+                    <a:xfrm>
+                      <a:off x="0" y="0"/>
+                      <a:ext cx="6645910" cy="236855"/>
+                    </a:xfrm>
+                    <a:prstGeom prst="rect">
+                      <a:avLst/>
+                    </a:prstGeom>
+                  </pic:spPr>
+                </pic:pic>
+              </a:graphicData>
+            </a:graphic>
+          </wp:inline>
+        </w:drawing>
+      </w:r>
     </w:p>
     <w:sectPr>
       <w:pgSz w:w="11906" w:h="16838"/>

</xml_diff>

<commit_message>
Still working on BLE and LoRaWAN problems
</commit_message>
<xml_diff>
--- a/Docs/Summer Project_FarmNet.docx
+++ b/Docs/Summer Project_FarmNet.docx
@@ -9630,11 +9630,6 @@
       </w:r>
     </w:p>
     <w:p>
-      <w:pPr>
-        <w:rPr>
-          <w:rFonts w:hint="eastAsia"/>
-        </w:rPr>
-      </w:pPr>
       <w:r>
         <w:rPr>
           <w:rFonts w:hint="eastAsia"/>
@@ -9643,12 +9638,453 @@
       </w:r>
       <w:r>
         <w:t>) As server: they set up an advertisement and a service</w:t>
+      </w:r>
+    </w:p>
+    <w:p>
+      <w:pPr>
+        <w:pStyle w:val="4"/>
+      </w:pPr>
+      <w:r>
+        <w:rPr>
+          <w:rFonts w:hint="eastAsia"/>
+        </w:rPr>
+        <w:t>07-20</w:t>
+      </w:r>
+    </w:p>
+    <w:p>
+      <w:pPr>
+        <w:pStyle w:val="5"/>
+      </w:pPr>
+      <w:r>
+        <w:rPr>
+          <w:rFonts w:hint="eastAsia"/>
+        </w:rPr>
+        <w:t>5.5.2</w:t>
+      </w:r>
+    </w:p>
+    <w:p>
+      <w:r>
+        <w:rPr>
+          <w:rFonts w:hint="eastAsia"/>
+        </w:rPr>
+        <w:t>S</w:t>
+      </w:r>
+      <w:r>
+        <w:t>till has the problems:</w:t>
+      </w:r>
+    </w:p>
+    <w:p>
+      <w:r>
+        <w:rPr>
+          <w:rFonts w:hint="eastAsia"/>
+        </w:rPr>
+        <w:t>1</w:t>
+      </w:r>
+      <w:r>
+        <w:t xml:space="preserve">) </w:t>
+      </w:r>
+      <w:proofErr w:type="spellStart"/>
+      <w:r>
+        <w:t>LoPy</w:t>
+      </w:r>
+      <w:proofErr w:type="spellEnd"/>
+      <w:r>
+        <w:t xml:space="preserve"> maybe can’t work as GATT server and client at same time, even start both functions, but only one role could be set at one time?</w:t>
+      </w:r>
+    </w:p>
+    <w:p>
+      <w:pPr>
+        <w:rPr>
+          <w:b/>
+        </w:rPr>
+      </w:pPr>
+      <w:r>
+        <w:rPr>
+          <w:rFonts w:hint="eastAsia"/>
+          <w:b/>
+        </w:rPr>
+        <w:t>O</w:t>
+      </w:r>
+      <w:r>
+        <w:rPr>
+          <w:b/>
+        </w:rPr>
+        <w:t>r find a way to end the procedure when the client disconnected from server</w:t>
+      </w:r>
+    </w:p>
+    <w:p>
+      <w:pPr>
+        <w:rPr>
+          <w:b/>
+        </w:rPr>
+      </w:pPr>
+    </w:p>
+    <w:p>
+      <w:pPr>
+        <w:rPr>
+          <w:b/>
+        </w:rPr>
+      </w:pPr>
+      <w:r>
+        <w:rPr>
+          <w:rFonts w:hint="eastAsia"/>
+          <w:b/>
+        </w:rPr>
+        <w:t xml:space="preserve">2） </w:t>
+      </w:r>
+      <w:proofErr w:type="spellStart"/>
+      <w:r>
+        <w:rPr>
+          <w:b/>
+        </w:rPr>
+        <w:t>LoRaWAN</w:t>
+      </w:r>
+      <w:proofErr w:type="spellEnd"/>
+      <w:r>
+        <w:rPr>
+          <w:b/>
+        </w:rPr>
+        <w:t xml:space="preserve"> device</w:t>
+      </w:r>
+    </w:p>
+    <w:p>
+      <w:pPr>
+        <w:rPr>
+          <w:b/>
+        </w:rPr>
+      </w:pPr>
+      <w:r>
+        <w:rPr>
+          <w:rFonts w:hint="eastAsia"/>
+          <w:b/>
+        </w:rPr>
+        <w:t>S</w:t>
+      </w:r>
+      <w:r>
+        <w:rPr>
+          <w:b/>
+        </w:rPr>
+        <w:t>till can’t see the device data in TTN</w:t>
+      </w:r>
+    </w:p>
+    <w:p>
+      <w:r>
+        <w:rPr>
+          <w:rFonts w:hint="eastAsia"/>
+        </w:rPr>
+        <w:t>B</w:t>
+      </w:r>
+      <w:r>
+        <w:t>ut when I posted the question in TTN forum, someone answered that maybe the frequency of gateway and device is not the same? Don’t know yet…</w:t>
+      </w:r>
+      <w:r>
+        <w:t xml:space="preserve"> </w:t>
+      </w:r>
+      <w:r>
+        <w:rPr>
+          <w:rFonts w:hint="eastAsia"/>
+        </w:rPr>
+        <w:t>Since</w:t>
+      </w:r>
+      <w:r>
+        <w:t xml:space="preserve"> for node device, there is only one frequency set, and it’s the same to gateway.</w:t>
+      </w:r>
+    </w:p>
+    <w:p/>
+    <w:p>
+      <w:r>
+        <w:rPr>
+          <w:rFonts w:hint="eastAsia"/>
+        </w:rPr>
+        <w:t>T</w:t>
+      </w:r>
+      <w:r>
+        <w:t>ODO list:</w:t>
+      </w:r>
+    </w:p>
+    <w:p>
+      <w:pPr>
+        <w:rPr>
+          <w:rFonts w:hint="eastAsia"/>
+        </w:rPr>
+      </w:pPr>
+      <w:r>
+        <w:rPr>
+          <w:rFonts w:hint="eastAsia"/>
+        </w:rPr>
+        <w:t>1</w:t>
+      </w:r>
+      <w:r>
+        <w:t xml:space="preserve">) </w:t>
+      </w:r>
+      <w:proofErr w:type="spellStart"/>
+      <w:r>
+        <w:t>LoRaWAN</w:t>
+      </w:r>
+      <w:proofErr w:type="spellEnd"/>
+      <w:r>
+        <w:t xml:space="preserve"> device</w:t>
+      </w:r>
+    </w:p>
+    <w:p>
+      <w:r>
+        <w:rPr>
+          <w:rFonts w:hint="eastAsia"/>
+        </w:rPr>
+        <w:t>M</w:t>
+      </w:r>
+      <w:r>
+        <w:t>aybe the channel need to be set?</w:t>
+      </w:r>
+    </w:p>
+    <w:p>
+      <w:pPr>
+        <w:pStyle w:val="af3"/>
+        <w:numPr>
+          <w:ilvl w:val="0"/>
+          <w:numId w:val="3"/>
+        </w:numPr>
+        <w:ind w:firstLineChars="0"/>
+      </w:pPr>
+      <w:r>
+        <w:rPr>
+          <w:rFonts w:hint="eastAsia"/>
+        </w:rPr>
+        <w:t>T</w:t>
+      </w:r>
+      <w:r>
+        <w:t>ry to use channel 1(Start from 0) next week.</w:t>
+      </w:r>
+    </w:p>
+    <w:p>
+      <w:pPr>
+        <w:pStyle w:val="af3"/>
+        <w:numPr>
+          <w:ilvl w:val="0"/>
+          <w:numId w:val="3"/>
+        </w:numPr>
+        <w:ind w:firstLineChars="0"/>
+      </w:pPr>
+      <w:r>
+        <w:rPr>
+          <w:rFonts w:hint="eastAsia"/>
+        </w:rPr>
+        <w:t>O</w:t>
+      </w:r>
+      <w:r>
+        <w:t>r in the ABP code sample:</w:t>
+      </w:r>
+    </w:p>
+    <w:p>
+      <w:pPr>
+        <w:rPr>
+          <w:b/>
+        </w:rPr>
+      </w:pPr>
+      <w:r>
+        <w:rPr>
+          <w:rFonts w:hint="eastAsia"/>
+          <w:b/>
+        </w:rPr>
+        <w:t>R</w:t>
+      </w:r>
+      <w:r>
+        <w:rPr>
+          <w:b/>
+        </w:rPr>
+        <w:t>ead the documentation again!!!</w:t>
+      </w:r>
+    </w:p>
+    <w:p>
+      <w:hyperlink r:id="rId62" w:history="1">
+        <w:r>
+          <w:rPr>
+            <w:rStyle w:val="aa"/>
+          </w:rPr>
+          <w:t>https://docs.pycom.io/chapter/firmwareapi/pycom/network/lora.html</w:t>
+        </w:r>
+      </w:hyperlink>
+    </w:p>
+    <w:p>
+      <w:pPr>
+        <w:rPr>
+          <w:rFonts w:hint="eastAsia"/>
+        </w:rPr>
+      </w:pPr>
+    </w:p>
+    <w:p>
+      <w:pPr>
+        <w:rPr>
+          <w:b/>
+        </w:rPr>
+      </w:pPr>
+      <w:r>
+        <w:rPr>
+          <w:b/>
+        </w:rPr>
+        <w:t>Set block and then unblock</w:t>
+      </w:r>
+    </w:p>
+    <w:p>
+      <w:pPr>
+        <w:rPr>
+          <w:rFonts w:hint="eastAsia"/>
+          <w:b/>
+        </w:rPr>
+      </w:pPr>
+    </w:p>
+    <w:p>
+      <w:r>
+        <w:rPr>
+          <w:noProof/>
+        </w:rPr>
+        <w:drawing>
+          <wp:inline distT="0" distB="0" distL="0" distR="0" wp14:anchorId="04BEA653" wp14:editId="20FF6917">
+            <wp:extent cx="5476875" cy="1952625"/>
+            <wp:effectExtent l="0" t="0" r="9525" b="9525"/>
+            <wp:docPr id="41" name="图片 41"/>
+            <wp:cNvGraphicFramePr>
+              <a:graphicFrameLocks xmlns:a="http://schemas.openxmlformats.org/drawingml/2006/main" noChangeAspect="1"/>
+            </wp:cNvGraphicFramePr>
+            <a:graphic xmlns:a="http://schemas.openxmlformats.org/drawingml/2006/main">
+              <a:graphicData uri="http://schemas.openxmlformats.org/drawingml/2006/picture">
+                <pic:pic xmlns:pic="http://schemas.openxmlformats.org/drawingml/2006/picture">
+                  <pic:nvPicPr>
+                    <pic:cNvPr id="1" name=""/>
+                    <pic:cNvPicPr/>
+                  </pic:nvPicPr>
+                  <pic:blipFill>
+                    <a:blip r:embed="rId63"/>
+                    <a:stretch>
+                      <a:fillRect/>
+                    </a:stretch>
+                  </pic:blipFill>
+                  <pic:spPr>
+                    <a:xfrm>
+                      <a:off x="0" y="0"/>
+                      <a:ext cx="5476875" cy="1952625"/>
+                    </a:xfrm>
+                    <a:prstGeom prst="rect">
+                      <a:avLst/>
+                    </a:prstGeom>
+                  </pic:spPr>
+                </pic:pic>
+              </a:graphicData>
+            </a:graphic>
+          </wp:inline>
+        </w:drawing>
+      </w:r>
+    </w:p>
+    <w:p>
+      <w:pPr>
+        <w:rPr>
+          <w:rFonts w:hint="eastAsia"/>
+        </w:rPr>
+      </w:pPr>
+      <w:r>
+        <w:rPr>
+          <w:rFonts w:hint="eastAsia"/>
+        </w:rPr>
+        <w:lastRenderedPageBreak/>
+        <w:t>Adding</w:t>
+      </w:r>
+      <w:r>
+        <w:t xml:space="preserve"> the code below after create </w:t>
+      </w:r>
+      <w:proofErr w:type="spellStart"/>
+      <w:r>
+        <w:t>lora</w:t>
+      </w:r>
+      <w:proofErr w:type="spellEnd"/>
+      <w:r>
+        <w:t xml:space="preserve"> object:</w:t>
+      </w:r>
+    </w:p>
+    <w:p>
+      <w:r>
+        <w:rPr>
+          <w:noProof/>
+        </w:rPr>
+        <w:drawing>
+          <wp:inline distT="0" distB="0" distL="0" distR="0" wp14:anchorId="0BF77051" wp14:editId="2E9C907E">
+            <wp:extent cx="2628900" cy="523875"/>
+            <wp:effectExtent l="0" t="0" r="0" b="9525"/>
+            <wp:docPr id="42" name="图片 42"/>
+            <wp:cNvGraphicFramePr>
+              <a:graphicFrameLocks xmlns:a="http://schemas.openxmlformats.org/drawingml/2006/main" noChangeAspect="1"/>
+            </wp:cNvGraphicFramePr>
+            <a:graphic xmlns:a="http://schemas.openxmlformats.org/drawingml/2006/main">
+              <a:graphicData uri="http://schemas.openxmlformats.org/drawingml/2006/picture">
+                <pic:pic xmlns:pic="http://schemas.openxmlformats.org/drawingml/2006/picture">
+                  <pic:nvPicPr>
+                    <pic:cNvPr id="1" name=""/>
+                    <pic:cNvPicPr/>
+                  </pic:nvPicPr>
+                  <pic:blipFill>
+                    <a:blip r:embed="rId64"/>
+                    <a:stretch>
+                      <a:fillRect/>
+                    </a:stretch>
+                  </pic:blipFill>
+                  <pic:spPr>
+                    <a:xfrm>
+                      <a:off x="0" y="0"/>
+                      <a:ext cx="2628900" cy="523875"/>
+                    </a:xfrm>
+                    <a:prstGeom prst="rect">
+                      <a:avLst/>
+                    </a:prstGeom>
+                  </pic:spPr>
+                </pic:pic>
+              </a:graphicData>
+            </a:graphic>
+          </wp:inline>
+        </w:drawing>
+      </w:r>
+    </w:p>
+    <w:p>
+      <w:pPr>
+        <w:pStyle w:val="3"/>
+      </w:pPr>
+      <w:r>
+        <w:rPr>
+          <w:rFonts w:hint="eastAsia"/>
+        </w:rPr>
+        <w:t>5.</w:t>
+      </w:r>
+      <w:r>
+        <w:t>6</w:t>
+      </w:r>
+      <w:r>
+        <w:t xml:space="preserve"> Summer Week </w:t>
+      </w:r>
+      <w:r>
+        <w:t>9</w:t>
+      </w:r>
+      <w:r>
+        <w:t>: 07-</w:t>
+      </w:r>
+      <w:r>
+        <w:t>23</w:t>
+      </w:r>
+      <w:r>
+        <w:t>~07-2</w:t>
+      </w:r>
+      <w:r>
+        <w:t>7</w:t>
       </w:r>
       <w:bookmarkStart w:id="0" w:name="_GoBack"/>
       <w:bookmarkEnd w:id="0"/>
     </w:p>
     <w:p>
       <w:pPr>
+        <w:rPr>
+          <w:rFonts w:hint="eastAsia"/>
+        </w:rPr>
+      </w:pPr>
+    </w:p>
+    <w:p>
+      <w:pPr>
         <w:pStyle w:val="2"/>
       </w:pPr>
       <w:r>
@@ -9684,7 +10120,7 @@
       </w:r>
     </w:p>
     <w:p>
-      <w:hyperlink r:id="rId62" w:history="1">
+      <w:hyperlink r:id="rId65" w:history="1">
         <w:r>
           <w:rPr>
             <w:rStyle w:val="aa"/>
@@ -10618,7 +11054,7 @@
       </w:r>
     </w:p>
     <w:p>
-      <w:hyperlink r:id="rId63" w:history="1">
+      <w:hyperlink r:id="rId66" w:history="1">
         <w:r>
           <w:rPr>
             <w:rStyle w:val="aa"/>
@@ -10689,7 +11125,7 @@
                     <pic:cNvPicPr/>
                   </pic:nvPicPr>
                   <pic:blipFill>
-                    <a:blip r:embed="rId64"/>
+                    <a:blip r:embed="rId67"/>
                     <a:stretch>
                       <a:fillRect/>
                     </a:stretch>
@@ -10710,6 +11146,744 @@
         </w:drawing>
       </w:r>
     </w:p>
+    <w:p>
+      <w:pPr>
+        <w:pStyle w:val="3"/>
+      </w:pPr>
+      <w:r>
+        <w:rPr>
+          <w:rFonts w:hint="eastAsia"/>
+        </w:rPr>
+        <w:t>6.3</w:t>
+      </w:r>
+      <w:r>
+        <w:t xml:space="preserve"> </w:t>
+      </w:r>
+      <w:r>
+        <w:rPr>
+          <w:rFonts w:hint="eastAsia"/>
+        </w:rPr>
+        <w:t>Abou</w:t>
+      </w:r>
+      <w:r>
+        <w:t xml:space="preserve">t </w:t>
+      </w:r>
+      <w:proofErr w:type="spellStart"/>
+      <w:r>
+        <w:t>LoRaWAN</w:t>
+      </w:r>
+      <w:proofErr w:type="spellEnd"/>
+    </w:p>
+    <w:p>
+      <w:pPr>
+        <w:pStyle w:val="4"/>
+      </w:pPr>
+      <w:r>
+        <w:rPr>
+          <w:rFonts w:hint="eastAsia"/>
+        </w:rPr>
+        <w:t>6</w:t>
+      </w:r>
+      <w:r>
+        <w:t xml:space="preserve">.3.1 </w:t>
+      </w:r>
+      <w:proofErr w:type="spellStart"/>
+      <w:r>
+        <w:t>LoRaWAN</w:t>
+      </w:r>
+      <w:proofErr w:type="spellEnd"/>
+      <w:r>
+        <w:t xml:space="preserve"> overview</w:t>
+      </w:r>
+    </w:p>
+    <w:p>
+      <w:r>
+        <w:rPr>
+          <w:b/>
+        </w:rPr>
+        <w:t>The contents are from</w:t>
+      </w:r>
+      <w:r>
+        <w:t xml:space="preserve"> </w:t>
+      </w:r>
+      <w:hyperlink r:id="rId68" w:history="1">
+        <w:r>
+          <w:rPr>
+            <w:rStyle w:val="aa"/>
+          </w:rPr>
+          <w:t>https://www.thethingsnetwork.org/docs/lorawan/</w:t>
+        </w:r>
+      </w:hyperlink>
+    </w:p>
+    <w:p>
+      <w:pPr>
+        <w:rPr>
+          <w:rFonts w:hint="eastAsia"/>
+        </w:rPr>
+      </w:pPr>
+    </w:p>
+    <w:p>
+      <w:proofErr w:type="spellStart"/>
+      <w:r>
+        <w:t>LoRaWAN</w:t>
+      </w:r>
+      <w:proofErr w:type="spellEnd"/>
+      <w:r>
+        <w:t xml:space="preserve"> is a media access control (MAC) protocol for wide area networks. It is designed to allow low-powered devices to communicate with Internet-connected applications over long range wireless connections. </w:t>
+      </w:r>
+      <w:proofErr w:type="spellStart"/>
+      <w:r>
+        <w:t>LoRaWAN</w:t>
+      </w:r>
+      <w:proofErr w:type="spellEnd"/>
+      <w:r>
+        <w:t xml:space="preserve"> can be mapped to the second and third layer of the OSI model. It is implemented on top of </w:t>
+      </w:r>
+      <w:proofErr w:type="spellStart"/>
+      <w:r>
+        <w:t>LoRa</w:t>
+      </w:r>
+      <w:proofErr w:type="spellEnd"/>
+      <w:r>
+        <w:t xml:space="preserve"> or FSK modulation in industrial, scientific and medical (ISM) radio bands. The </w:t>
+      </w:r>
+      <w:proofErr w:type="spellStart"/>
+      <w:r>
+        <w:t>LoRaWAN</w:t>
+      </w:r>
+      <w:proofErr w:type="spellEnd"/>
+      <w:r>
+        <w:t xml:space="preserve"> protocols are defined by the </w:t>
+      </w:r>
+      <w:proofErr w:type="spellStart"/>
+      <w:r>
+        <w:t>LoRa</w:t>
+      </w:r>
+      <w:proofErr w:type="spellEnd"/>
+      <w:r>
+        <w:t xml:space="preserve"> Alliance and formalized in the </w:t>
+      </w:r>
+      <w:proofErr w:type="spellStart"/>
+      <w:r>
+        <w:t>LoRaWAN</w:t>
+      </w:r>
+      <w:proofErr w:type="spellEnd"/>
+      <w:r>
+        <w:t xml:space="preserve"> Specification which can be requested on the </w:t>
+      </w:r>
+      <w:proofErr w:type="spellStart"/>
+      <w:r>
+        <w:t>LoRa</w:t>
+      </w:r>
+      <w:proofErr w:type="spellEnd"/>
+      <w:r>
+        <w:t xml:space="preserve"> Alliance website.</w:t>
+      </w:r>
+    </w:p>
+    <w:p>
+      <w:pPr>
+        <w:pStyle w:val="5"/>
+      </w:pPr>
+      <w:r>
+        <w:rPr>
+          <w:rFonts w:hint="eastAsia"/>
+        </w:rPr>
+        <w:t>6</w:t>
+      </w:r>
+      <w:r>
+        <w:t xml:space="preserve">.3.1.1 </w:t>
+      </w:r>
+      <w:r>
+        <w:t>Terminology</w:t>
+      </w:r>
+    </w:p>
+    <w:p>
+      <w:pPr>
+        <w:pStyle w:val="af3"/>
+        <w:numPr>
+          <w:ilvl w:val="0"/>
+          <w:numId w:val="3"/>
+        </w:numPr>
+        <w:ind w:firstLineChars="0"/>
+      </w:pPr>
+      <w:hyperlink r:id="rId69" w:history="1">
+        <w:r>
+          <w:rPr>
+            <w:rStyle w:val="aa"/>
+            <w:rFonts w:ascii="Helvetica" w:hAnsi="Helvetica" w:cs="Helvetica"/>
+            <w:b/>
+            <w:bCs/>
+            <w:color w:val="337AB7"/>
+            <w:sz w:val="23"/>
+            <w:szCs w:val="23"/>
+          </w:rPr>
+          <w:t>End Device, Node, Mote</w:t>
+        </w:r>
+      </w:hyperlink>
+      <w:r>
+        <w:rPr>
+          <w:rStyle w:val="apple-converted-space"/>
+          <w:rFonts w:ascii="Helvetica" w:hAnsi="Helvetica" w:cs="Helvetica"/>
+          <w:color w:val="333333"/>
+          <w:sz w:val="23"/>
+          <w:szCs w:val="23"/>
+        </w:rPr>
+        <w:t> </w:t>
+      </w:r>
+      <w:r>
+        <w:t>- an object with an embedded low-power communication device.</w:t>
+      </w:r>
+    </w:p>
+    <w:p>
+      <w:pPr>
+        <w:pStyle w:val="af3"/>
+        <w:numPr>
+          <w:ilvl w:val="0"/>
+          <w:numId w:val="3"/>
+        </w:numPr>
+        <w:ind w:firstLineChars="0"/>
+      </w:pPr>
+      <w:hyperlink r:id="rId70" w:history="1">
+        <w:r>
+          <w:rPr>
+            <w:rStyle w:val="aa"/>
+            <w:rFonts w:ascii="Helvetica" w:hAnsi="Helvetica" w:cs="Helvetica"/>
+            <w:b/>
+            <w:bCs/>
+            <w:color w:val="337AB7"/>
+            <w:sz w:val="23"/>
+            <w:szCs w:val="23"/>
+          </w:rPr>
+          <w:t>Gateway</w:t>
+        </w:r>
+      </w:hyperlink>
+      <w:r>
+        <w:rPr>
+          <w:rStyle w:val="apple-converted-space"/>
+          <w:rFonts w:ascii="Helvetica" w:hAnsi="Helvetica" w:cs="Helvetica"/>
+          <w:color w:val="333333"/>
+          <w:sz w:val="23"/>
+          <w:szCs w:val="23"/>
+        </w:rPr>
+        <w:t> </w:t>
+      </w:r>
+      <w:r>
+        <w:t>- antennas that receive broadcasts from End Devices and send data back to End Devices.</w:t>
+      </w:r>
+    </w:p>
+    <w:p>
+      <w:pPr>
+        <w:pStyle w:val="af3"/>
+        <w:numPr>
+          <w:ilvl w:val="0"/>
+          <w:numId w:val="3"/>
+        </w:numPr>
+        <w:ind w:firstLineChars="0"/>
+      </w:pPr>
+      <w:hyperlink r:id="rId71" w:history="1">
+        <w:r>
+          <w:rPr>
+            <w:rStyle w:val="aa"/>
+            <w:rFonts w:ascii="Helvetica" w:hAnsi="Helvetica" w:cs="Helvetica"/>
+            <w:b/>
+            <w:bCs/>
+            <w:color w:val="337AB7"/>
+            <w:sz w:val="23"/>
+            <w:szCs w:val="23"/>
+          </w:rPr>
+          <w:t>Network Server</w:t>
+        </w:r>
+      </w:hyperlink>
+      <w:r>
+        <w:rPr>
+          <w:rStyle w:val="apple-converted-space"/>
+          <w:rFonts w:ascii="Helvetica" w:hAnsi="Helvetica" w:cs="Helvetica"/>
+          <w:color w:val="333333"/>
+          <w:sz w:val="23"/>
+          <w:szCs w:val="23"/>
+        </w:rPr>
+        <w:t> </w:t>
+      </w:r>
+      <w:r>
+        <w:t>- servers that route messages from End Devices to the right Application, and back.</w:t>
+      </w:r>
+    </w:p>
+    <w:p>
+      <w:pPr>
+        <w:pStyle w:val="af3"/>
+        <w:numPr>
+          <w:ilvl w:val="0"/>
+          <w:numId w:val="3"/>
+        </w:numPr>
+        <w:ind w:firstLineChars="0"/>
+      </w:pPr>
+      <w:r>
+        <w:rPr>
+          <w:rStyle w:val="af4"/>
+          <w:rFonts w:ascii="Helvetica" w:hAnsi="Helvetica" w:cs="Helvetica"/>
+          <w:color w:val="333333"/>
+          <w:sz w:val="23"/>
+          <w:szCs w:val="23"/>
+        </w:rPr>
+        <w:t>Application</w:t>
+      </w:r>
+      <w:r>
+        <w:rPr>
+          <w:rStyle w:val="apple-converted-space"/>
+          <w:rFonts w:ascii="Helvetica" w:hAnsi="Helvetica" w:cs="Helvetica"/>
+          <w:color w:val="333333"/>
+          <w:sz w:val="23"/>
+          <w:szCs w:val="23"/>
+        </w:rPr>
+        <w:t> </w:t>
+      </w:r>
+      <w:r>
+        <w:t>- a piece of software, running on a server.</w:t>
+      </w:r>
+    </w:p>
+    <w:p>
+      <w:pPr>
+        <w:pStyle w:val="af3"/>
+        <w:numPr>
+          <w:ilvl w:val="0"/>
+          <w:numId w:val="3"/>
+        </w:numPr>
+        <w:ind w:firstLineChars="0"/>
+      </w:pPr>
+      <w:r>
+        <w:rPr>
+          <w:rStyle w:val="af4"/>
+          <w:rFonts w:ascii="Helvetica" w:hAnsi="Helvetica" w:cs="Helvetica"/>
+          <w:color w:val="333333"/>
+          <w:sz w:val="23"/>
+          <w:szCs w:val="23"/>
+        </w:rPr>
+        <w:t>Uplink Message</w:t>
+      </w:r>
+      <w:r>
+        <w:rPr>
+          <w:rStyle w:val="apple-converted-space"/>
+          <w:rFonts w:ascii="Helvetica" w:hAnsi="Helvetica" w:cs="Helvetica"/>
+          <w:color w:val="333333"/>
+          <w:sz w:val="23"/>
+          <w:szCs w:val="23"/>
+        </w:rPr>
+        <w:t> </w:t>
+      </w:r>
+      <w:r>
+        <w:t>- a message from a Device to an Application.</w:t>
+      </w:r>
+    </w:p>
+    <w:p>
+      <w:pPr>
+        <w:pStyle w:val="af3"/>
+        <w:numPr>
+          <w:ilvl w:val="0"/>
+          <w:numId w:val="3"/>
+        </w:numPr>
+        <w:ind w:firstLineChars="0"/>
+      </w:pPr>
+      <w:r>
+        <w:rPr>
+          <w:rStyle w:val="af4"/>
+          <w:rFonts w:ascii="Helvetica" w:hAnsi="Helvetica" w:cs="Helvetica"/>
+          <w:color w:val="333333"/>
+          <w:sz w:val="23"/>
+          <w:szCs w:val="23"/>
+        </w:rPr>
+        <w:t>Downlink Message</w:t>
+      </w:r>
+      <w:r>
+        <w:rPr>
+          <w:rStyle w:val="apple-converted-space"/>
+          <w:rFonts w:ascii="Helvetica" w:hAnsi="Helvetica" w:cs="Helvetica"/>
+          <w:color w:val="333333"/>
+          <w:sz w:val="23"/>
+          <w:szCs w:val="23"/>
+        </w:rPr>
+        <w:t> </w:t>
+      </w:r>
+      <w:r>
+        <w:t>- a message from an Application to a Device.</w:t>
+      </w:r>
+    </w:p>
+    <w:p>
+      <w:pPr>
+        <w:rPr>
+          <w:rFonts w:hint="eastAsia"/>
+        </w:rPr>
+      </w:pPr>
+    </w:p>
+    <w:p>
+      <w:pPr>
+        <w:rPr>
+          <w:b/>
+        </w:rPr>
+      </w:pPr>
+      <w:r>
+        <w:rPr>
+          <w:b/>
+        </w:rPr>
+        <w:t xml:space="preserve">Note: </w:t>
+      </w:r>
+      <w:r>
+        <w:rPr>
+          <w:rFonts w:hint="eastAsia"/>
+          <w:b/>
+        </w:rPr>
+        <w:t>I</w:t>
+      </w:r>
+      <w:r>
+        <w:rPr>
+          <w:b/>
+        </w:rPr>
+        <w:t xml:space="preserve">n this project, use </w:t>
+      </w:r>
+      <w:proofErr w:type="spellStart"/>
+      <w:r>
+        <w:rPr>
+          <w:b/>
+        </w:rPr>
+        <w:t>Lopy</w:t>
+      </w:r>
+      <w:proofErr w:type="spellEnd"/>
+      <w:r>
+        <w:rPr>
+          <w:b/>
+        </w:rPr>
+        <w:t xml:space="preserve"> as either node or gateway.</w:t>
+      </w:r>
+    </w:p>
+    <w:p>
+      <w:pPr>
+        <w:pStyle w:val="5"/>
+      </w:pPr>
+      <w:r>
+        <w:rPr>
+          <w:rFonts w:hint="eastAsia"/>
+        </w:rPr>
+        <w:t>6.3.1.2</w:t>
+      </w:r>
+      <w:r>
+        <w:t xml:space="preserve"> </w:t>
+      </w:r>
+      <w:r>
+        <w:t>End Devices</w:t>
+      </w:r>
+    </w:p>
+    <w:p>
+      <w:r>
+        <w:t xml:space="preserve">The </w:t>
+      </w:r>
+      <w:proofErr w:type="spellStart"/>
+      <w:r>
+        <w:t>LoRaWAN</w:t>
+      </w:r>
+      <w:proofErr w:type="spellEnd"/>
+      <w:r>
+        <w:t xml:space="preserve"> specification defines three device types. All </w:t>
+      </w:r>
+      <w:proofErr w:type="spellStart"/>
+      <w:r>
+        <w:t>LoRaWAN</w:t>
+      </w:r>
+      <w:proofErr w:type="spellEnd"/>
+      <w:r>
+        <w:t xml:space="preserve"> devices must implement Class A, whereas Class B and Class C are extensions to the specification of Class A devices.  </w:t>
+      </w:r>
+    </w:p>
+    <w:p>
+      <w:pPr>
+        <w:rPr>
+          <w:rFonts w:hint="eastAsia"/>
+        </w:rPr>
+      </w:pPr>
+      <w:r>
+        <w:rPr>
+          <w:b/>
+        </w:rPr>
+        <w:t xml:space="preserve">Class A devices </w:t>
+      </w:r>
+      <w:r>
+        <w:t>support bi-directional communication between a device and a gateway. Uplink messages (from the device to the server) can be sent at any time (randomly). The device then opens two receive windows at specified times (1s and 2s) after an uplink transmission. If the server does not respond in either of these receive windows (situation 1 in the figure), the next opportunity will be after the next uplink transmission from the device. The server can respond either in the first receive window, or in the second receive window, but should not use both windows.</w:t>
+      </w:r>
+    </w:p>
+    <w:p>
+      <w:pPr>
+        <w:jc w:val="center"/>
+      </w:pPr>
+      <w:r>
+        <w:rPr>
+          <w:noProof/>
+        </w:rPr>
+        <w:lastRenderedPageBreak/>
+        <w:drawing>
+          <wp:inline distT="0" distB="0" distL="0" distR="0" wp14:anchorId="5F694115" wp14:editId="1CDED4EB">
+            <wp:extent cx="4420925" cy="3017742"/>
+            <wp:effectExtent l="0" t="0" r="0" b="0"/>
+            <wp:docPr id="40" name="图片 40" descr="Class A Receive Windows"/>
+            <wp:cNvGraphicFramePr>
+              <a:graphicFrameLocks xmlns:a="http://schemas.openxmlformats.org/drawingml/2006/main" noChangeAspect="1"/>
+            </wp:cNvGraphicFramePr>
+            <a:graphic xmlns:a="http://schemas.openxmlformats.org/drawingml/2006/main">
+              <a:graphicData uri="http://schemas.openxmlformats.org/drawingml/2006/picture">
+                <pic:pic xmlns:pic="http://schemas.openxmlformats.org/drawingml/2006/picture">
+                  <pic:nvPicPr>
+                    <pic:cNvPr id="0" name="Picture 1" descr="Class A Receive Windows"/>
+                    <pic:cNvPicPr>
+                      <a:picLocks noChangeAspect="1" noChangeArrowheads="1"/>
+                    </pic:cNvPicPr>
+                  </pic:nvPicPr>
+                  <pic:blipFill>
+                    <a:blip r:embed="rId72" cstate="print">
+                      <a:extLst>
+                        <a:ext uri="{28A0092B-C50C-407E-A947-70E740481C1C}">
+                          <a14:useLocalDpi xmlns:a14="http://schemas.microsoft.com/office/drawing/2010/main" val="0"/>
+                        </a:ext>
+                      </a:extLst>
+                    </a:blip>
+                    <a:srcRect/>
+                    <a:stretch>
+                      <a:fillRect/>
+                    </a:stretch>
+                  </pic:blipFill>
+                  <pic:spPr bwMode="auto">
+                    <a:xfrm>
+                      <a:off x="0" y="0"/>
+                      <a:ext cx="4425950" cy="3021172"/>
+                    </a:xfrm>
+                    <a:prstGeom prst="rect">
+                      <a:avLst/>
+                    </a:prstGeom>
+                    <a:noFill/>
+                    <a:ln>
+                      <a:noFill/>
+                    </a:ln>
+                  </pic:spPr>
+                </pic:pic>
+              </a:graphicData>
+            </a:graphic>
+          </wp:inline>
+        </w:drawing>
+      </w:r>
+    </w:p>
+    <w:p>
+      <w:pPr>
+        <w:jc w:val="center"/>
+      </w:pPr>
+      <w:r>
+        <w:rPr>
+          <w:rFonts w:hint="eastAsia"/>
+        </w:rPr>
+        <w:t>F</w:t>
+      </w:r>
+      <w:r>
+        <w:t>i</w:t>
+      </w:r>
+      <w:r>
+        <w:rPr>
+          <w:rFonts w:hint="eastAsia"/>
+        </w:rPr>
+        <w:t>g</w:t>
+      </w:r>
+      <w:r>
+        <w:t xml:space="preserve"> </w:t>
+      </w:r>
+      <w:proofErr w:type="spellStart"/>
+      <w:r>
+        <w:t>LoRaWAN</w:t>
+      </w:r>
+      <w:proofErr w:type="spellEnd"/>
+      <w:r>
+        <w:t xml:space="preserve"> Class A device</w:t>
+      </w:r>
+    </w:p>
+    <w:p>
+      <w:pPr>
+        <w:jc w:val="center"/>
+        <w:rPr>
+          <w:rFonts w:hint="eastAsia"/>
+        </w:rPr>
+      </w:pPr>
+    </w:p>
+    <w:p>
+      <w:pPr>
+        <w:jc w:val="left"/>
+        <w:rPr>
+          <w:b/>
+        </w:rPr>
+      </w:pPr>
+      <w:r>
+        <w:rPr>
+          <w:rFonts w:hint="eastAsia"/>
+          <w:b/>
+        </w:rPr>
+        <w:t>N</w:t>
+      </w:r>
+      <w:r>
+        <w:rPr>
+          <w:b/>
+        </w:rPr>
+        <w:t xml:space="preserve">ote: When </w:t>
+      </w:r>
+      <w:proofErr w:type="spellStart"/>
+      <w:r>
+        <w:rPr>
+          <w:b/>
+        </w:rPr>
+        <w:t>LoPy</w:t>
+      </w:r>
+      <w:proofErr w:type="spellEnd"/>
+      <w:r>
+        <w:rPr>
+          <w:b/>
+        </w:rPr>
+        <w:t xml:space="preserve"> as device, it’s Class A device.</w:t>
+      </w:r>
+    </w:p>
+    <w:p>
+      <w:pPr>
+        <w:pStyle w:val="af5"/>
+        <w:shd w:val="clear" w:color="auto" w:fill="FFFFFF"/>
+        <w:spacing w:before="375" w:beforeAutospacing="0" w:after="375" w:afterAutospacing="0" w:line="416" w:lineRule="atLeast"/>
+        <w:rPr>
+          <w:rFonts w:ascii="Helvetica" w:hAnsi="Helvetica" w:cs="Helvetica"/>
+          <w:color w:val="333333"/>
+          <w:sz w:val="23"/>
+          <w:szCs w:val="23"/>
+        </w:rPr>
+      </w:pPr>
+      <w:r>
+        <w:rPr>
+          <w:rStyle w:val="af4"/>
+          <w:rFonts w:ascii="Helvetica" w:hAnsi="Helvetica" w:cs="Helvetica"/>
+          <w:color w:val="333333"/>
+          <w:sz w:val="23"/>
+          <w:szCs w:val="23"/>
+        </w:rPr>
+        <w:t>Class B</w:t>
+      </w:r>
+      <w:r>
+        <w:rPr>
+          <w:rStyle w:val="apple-converted-space"/>
+          <w:rFonts w:ascii="Helvetica" w:hAnsi="Helvetica" w:cs="Helvetica"/>
+          <w:color w:val="333333"/>
+          <w:sz w:val="23"/>
+          <w:szCs w:val="23"/>
+        </w:rPr>
+        <w:t> </w:t>
+      </w:r>
+      <w:r>
+        <w:rPr>
+          <w:rFonts w:ascii="Helvetica" w:hAnsi="Helvetica" w:cs="Helvetica"/>
+          <w:color w:val="333333"/>
+          <w:sz w:val="23"/>
+          <w:szCs w:val="23"/>
+        </w:rPr>
+        <w:t>devices extend Class A by adding scheduled receive windows for downlink messages from the server. Using time-synchronized beacons transmitted by the gateway, the devices periodically open receive windows.</w:t>
+      </w:r>
+    </w:p>
+    <w:p>
+      <w:pPr>
+        <w:pStyle w:val="af5"/>
+        <w:shd w:val="clear" w:color="auto" w:fill="FFFFFF"/>
+        <w:spacing w:before="375" w:beforeAutospacing="0" w:after="375" w:afterAutospacing="0" w:line="416" w:lineRule="atLeast"/>
+        <w:rPr>
+          <w:rFonts w:ascii="Helvetica" w:hAnsi="Helvetica" w:cs="Helvetica"/>
+          <w:color w:val="333333"/>
+          <w:sz w:val="23"/>
+          <w:szCs w:val="23"/>
+        </w:rPr>
+      </w:pPr>
+      <w:r>
+        <w:rPr>
+          <w:rStyle w:val="af4"/>
+          <w:rFonts w:ascii="Helvetica" w:hAnsi="Helvetica" w:cs="Helvetica"/>
+          <w:color w:val="333333"/>
+          <w:sz w:val="23"/>
+          <w:szCs w:val="23"/>
+        </w:rPr>
+        <w:t>Class C</w:t>
+      </w:r>
+      <w:r>
+        <w:rPr>
+          <w:rStyle w:val="apple-converted-space"/>
+          <w:rFonts w:ascii="Helvetica" w:hAnsi="Helvetica" w:cs="Helvetica"/>
+          <w:color w:val="333333"/>
+          <w:sz w:val="23"/>
+          <w:szCs w:val="23"/>
+        </w:rPr>
+        <w:t> </w:t>
+      </w:r>
+      <w:r>
+        <w:rPr>
+          <w:rFonts w:ascii="Helvetica" w:hAnsi="Helvetica" w:cs="Helvetica"/>
+          <w:color w:val="333333"/>
+          <w:sz w:val="23"/>
+          <w:szCs w:val="23"/>
+        </w:rPr>
+        <w:t>devices extend Class A by keeping the receive windows open unless they are transmitting, as shown in the figure below. This allows for low-latency communication but is many times more energy consuming than Class A devices.</w:t>
+      </w:r>
+    </w:p>
+    <w:p>
+      <w:pPr>
+        <w:pStyle w:val="5"/>
+      </w:pPr>
+      <w:r>
+        <w:rPr>
+          <w:rFonts w:hint="eastAsia"/>
+        </w:rPr>
+        <w:t>6.3.1.3</w:t>
+      </w:r>
+      <w:r>
+        <w:t xml:space="preserve"> Frequency and Bands</w:t>
+      </w:r>
+    </w:p>
+    <w:p>
+      <w:pPr>
+        <w:rPr>
+          <w:b/>
+        </w:rPr>
+      </w:pPr>
+      <w:r>
+        <w:rPr>
+          <w:b/>
+        </w:rPr>
+        <w:t xml:space="preserve">US 902-928 MHz  </w:t>
+      </w:r>
+    </w:p>
+    <w:p>
+      <w:pPr>
+        <w:rPr>
+          <w:b/>
+        </w:rPr>
+      </w:pPr>
+      <w:r>
+        <w:t xml:space="preserve">In the United States, </w:t>
+      </w:r>
+      <w:proofErr w:type="spellStart"/>
+      <w:r>
+        <w:t>LoRaWAN</w:t>
+      </w:r>
+      <w:proofErr w:type="spellEnd"/>
+      <w:r>
+        <w:t xml:space="preserve"> operates in the 902-928 MHz frequency band. Unlike the European band, the US band has dedicated uplink and downlink channels. The band is divided into 8 sub-bands that each have 8x125 kHz uplink channels, 1x500 kHz uplink channel and 1x500 kHz downlink channel.</w:t>
+      </w:r>
+      <w:r>
+        <w:rPr>
+          <w:b/>
+        </w:rPr>
+        <w:t xml:space="preserve"> The Things Network uses the second sub-band (number 1 if you start counting at 0).</w:t>
+      </w:r>
+    </w:p>
+    <w:p/>
+    <w:p>
+      <w:pPr>
+        <w:rPr>
+          <w:rFonts w:hint="eastAsia"/>
+        </w:rPr>
+      </w:pPr>
+    </w:p>
     <w:sectPr>
       <w:pgSz w:w="11906" w:h="16838"/>
       <w:pgMar w:top="720" w:right="720" w:bottom="720" w:left="720" w:header="851" w:footer="992" w:gutter="0"/>
@@ -10761,6 +11935,155 @@
 <file path=word/numbering.xml><?xml version="1.0" encoding="utf-8"?>
 <w:numbering xmlns:wpc="http://schemas.microsoft.com/office/word/2010/wordprocessingCanvas" xmlns:cx="http://schemas.microsoft.com/office/drawing/2014/chartex" xmlns:cx1="http://schemas.microsoft.com/office/drawing/2015/9/8/chartex" xmlns:cx2="http://schemas.microsoft.com/office/drawing/2015/10/21/chartex" xmlns:cx3="http://schemas.microsoft.com/office/drawing/2016/5/9/chartex" xmlns:cx4="http://schemas.microsoft.com/office/drawing/2016/5/10/chartex" xmlns:cx5="http://schemas.microsoft.com/office/drawing/2016/5/11/chartex" xmlns:cx6="http://schemas.microsoft.com/office/drawing/2016/5/12/chartex" xmlns:cx7="http://schemas.microsoft.com/office/drawing/2016/5/13/chartex" xmlns:cx8="http://schemas.microsoft.com/office/drawing/2016/5/14/chartex" xmlns:mc="http://schemas.openxmlformats.org/markup-compatibility/2006" xmlns:aink="http://schemas.microsoft.com/office/drawing/2016/ink" xmlns:am3d="http://schemas.microsoft.com/office/drawing/2017/model3d" xmlns:o="urn:schemas-microsoft-com:office:office" xmlns:r="http://schemas.openxmlformats.org/officeDocument/2006/relationships" xmlns:m="http://schemas.openxmlformats.org/officeDocument/2006/math" xmlns:v="urn:schemas-microsoft-com:vml" xmlns:wp14="http://schemas.microsoft.com/office/word/2010/wordprocessingDrawing" xmlns:wp="http://schemas.openxmlformats.org/drawingml/2006/wordprocessingDrawing" xmlns:w10="urn:schemas-microsoft-com:office:word" xmlns:w="http://schemas.openxmlformats.org/wordprocessingml/2006/main" xmlns:w14="http://schemas.microsoft.com/office/word/2010/wordml" xmlns:w15="http://schemas.microsoft.com/office/word/2012/wordml" xmlns:w16cid="http://schemas.microsoft.com/office/word/2016/wordml/cid" xmlns:w16se="http://schemas.microsoft.com/office/word/2015/wordml/symex" xmlns:wpg="http://schemas.microsoft.com/office/word/2010/wordprocessingGroup" xmlns:wpi="http://schemas.microsoft.com/office/word/2010/wordprocessingInk" xmlns:wne="http://schemas.microsoft.com/office/word/2006/wordml" xmlns:wps="http://schemas.microsoft.com/office/word/2010/wordprocessingShape" mc:Ignorable="w14 w15 w16se w16cid wp14">
   <w:abstractNum w:abstractNumId="0" w15:restartNumberingAfterBreak="0">
+    <w:nsid w:val="121B437F"/>
+    <w:multiLevelType w:val="multilevel"/>
+    <w:tmpl w:val="60B0B586"/>
+    <w:lvl w:ilvl="0">
+      <w:start w:val="1"/>
+      <w:numFmt w:val="bullet"/>
+      <w:lvlText w:val=""/>
+      <w:lvlJc w:val="left"/>
+      <w:pPr>
+        <w:tabs>
+          <w:tab w:val="num" w:pos="720"/>
+        </w:tabs>
+        <w:ind w:left="720" w:hanging="360"/>
+      </w:pPr>
+      <w:rPr>
+        <w:rFonts w:ascii="Symbol" w:hAnsi="Symbol" w:hint="default"/>
+        <w:sz w:val="20"/>
+      </w:rPr>
+    </w:lvl>
+    <w:lvl w:ilvl="1" w:tentative="1">
+      <w:start w:val="1"/>
+      <w:numFmt w:val="bullet"/>
+      <w:lvlText w:val="o"/>
+      <w:lvlJc w:val="left"/>
+      <w:pPr>
+        <w:tabs>
+          <w:tab w:val="num" w:pos="1440"/>
+        </w:tabs>
+        <w:ind w:left="1440" w:hanging="360"/>
+      </w:pPr>
+      <w:rPr>
+        <w:rFonts w:ascii="Courier New" w:hAnsi="Courier New" w:hint="default"/>
+        <w:sz w:val="20"/>
+      </w:rPr>
+    </w:lvl>
+    <w:lvl w:ilvl="2" w:tentative="1">
+      <w:start w:val="1"/>
+      <w:numFmt w:val="bullet"/>
+      <w:lvlText w:val=""/>
+      <w:lvlJc w:val="left"/>
+      <w:pPr>
+        <w:tabs>
+          <w:tab w:val="num" w:pos="2160"/>
+        </w:tabs>
+        <w:ind w:left="2160" w:hanging="360"/>
+      </w:pPr>
+      <w:rPr>
+        <w:rFonts w:ascii="Wingdings" w:hAnsi="Wingdings" w:hint="default"/>
+        <w:sz w:val="20"/>
+      </w:rPr>
+    </w:lvl>
+    <w:lvl w:ilvl="3" w:tentative="1">
+      <w:start w:val="1"/>
+      <w:numFmt w:val="bullet"/>
+      <w:lvlText w:val=""/>
+      <w:lvlJc w:val="left"/>
+      <w:pPr>
+        <w:tabs>
+          <w:tab w:val="num" w:pos="2880"/>
+        </w:tabs>
+        <w:ind w:left="2880" w:hanging="360"/>
+      </w:pPr>
+      <w:rPr>
+        <w:rFonts w:ascii="Wingdings" w:hAnsi="Wingdings" w:hint="default"/>
+        <w:sz w:val="20"/>
+      </w:rPr>
+    </w:lvl>
+    <w:lvl w:ilvl="4" w:tentative="1">
+      <w:start w:val="1"/>
+      <w:numFmt w:val="bullet"/>
+      <w:lvlText w:val=""/>
+      <w:lvlJc w:val="left"/>
+      <w:pPr>
+        <w:tabs>
+          <w:tab w:val="num" w:pos="3600"/>
+        </w:tabs>
+        <w:ind w:left="3600" w:hanging="360"/>
+      </w:pPr>
+      <w:rPr>
+        <w:rFonts w:ascii="Wingdings" w:hAnsi="Wingdings" w:hint="default"/>
+        <w:sz w:val="20"/>
+      </w:rPr>
+    </w:lvl>
+    <w:lvl w:ilvl="5" w:tentative="1">
+      <w:start w:val="1"/>
+      <w:numFmt w:val="bullet"/>
+      <w:lvlText w:val=""/>
+      <w:lvlJc w:val="left"/>
+      <w:pPr>
+        <w:tabs>
+          <w:tab w:val="num" w:pos="4320"/>
+        </w:tabs>
+        <w:ind w:left="4320" w:hanging="360"/>
+      </w:pPr>
+      <w:rPr>
+        <w:rFonts w:ascii="Wingdings" w:hAnsi="Wingdings" w:hint="default"/>
+        <w:sz w:val="20"/>
+      </w:rPr>
+    </w:lvl>
+    <w:lvl w:ilvl="6" w:tentative="1">
+      <w:start w:val="1"/>
+      <w:numFmt w:val="bullet"/>
+      <w:lvlText w:val=""/>
+      <w:lvlJc w:val="left"/>
+      <w:pPr>
+        <w:tabs>
+          <w:tab w:val="num" w:pos="5040"/>
+        </w:tabs>
+        <w:ind w:left="5040" w:hanging="360"/>
+      </w:pPr>
+      <w:rPr>
+        <w:rFonts w:ascii="Wingdings" w:hAnsi="Wingdings" w:hint="default"/>
+        <w:sz w:val="20"/>
+      </w:rPr>
+    </w:lvl>
+    <w:lvl w:ilvl="7" w:tentative="1">
+      <w:start w:val="1"/>
+      <w:numFmt w:val="bullet"/>
+      <w:lvlText w:val=""/>
+      <w:lvlJc w:val="left"/>
+      <w:pPr>
+        <w:tabs>
+          <w:tab w:val="num" w:pos="5760"/>
+        </w:tabs>
+        <w:ind w:left="5760" w:hanging="360"/>
+      </w:pPr>
+      <w:rPr>
+        <w:rFonts w:ascii="Wingdings" w:hAnsi="Wingdings" w:hint="default"/>
+        <w:sz w:val="20"/>
+      </w:rPr>
+    </w:lvl>
+    <w:lvl w:ilvl="8" w:tentative="1">
+      <w:start w:val="1"/>
+      <w:numFmt w:val="bullet"/>
+      <w:lvlText w:val=""/>
+      <w:lvlJc w:val="left"/>
+      <w:pPr>
+        <w:tabs>
+          <w:tab w:val="num" w:pos="6480"/>
+        </w:tabs>
+        <w:ind w:left="6480" w:hanging="360"/>
+      </w:pPr>
+      <w:rPr>
+        <w:rFonts w:ascii="Wingdings" w:hAnsi="Wingdings" w:hint="default"/>
+        <w:sz w:val="20"/>
+      </w:rPr>
+    </w:lvl>
+  </w:abstractNum>
+  <w:abstractNum w:abstractNumId="1" w15:restartNumberingAfterBreak="0">
     <w:nsid w:val="39360EAE"/>
     <w:multiLevelType w:val="hybridMultilevel"/>
     <w:tmpl w:val="A2AAC858"/>
@@ -10873,7 +12196,7 @@
       </w:rPr>
     </w:lvl>
   </w:abstractNum>
-  <w:abstractNum w:abstractNumId="1" w15:restartNumberingAfterBreak="0">
+  <w:abstractNum w:abstractNumId="2" w15:restartNumberingAfterBreak="0">
     <w:nsid w:val="662E3B49"/>
     <w:multiLevelType w:val="hybridMultilevel"/>
     <w:tmpl w:val="5C9EB220"/>
@@ -10986,10 +12309,10 @@
       </w:rPr>
     </w:lvl>
   </w:abstractNum>
-  <w:abstractNum w:abstractNumId="2" w15:restartNumberingAfterBreak="0">
+  <w:abstractNum w:abstractNumId="3" w15:restartNumberingAfterBreak="0">
     <w:nsid w:val="7512017D"/>
     <w:multiLevelType w:val="hybridMultilevel"/>
-    <w:tmpl w:val="82FC781C"/>
+    <w:tmpl w:val="144062D0"/>
     <w:lvl w:ilvl="0" w:tplc="04090001">
       <w:start w:val="1"/>
       <w:numFmt w:val="bullet"/>
@@ -11100,13 +12423,16 @@
     </w:lvl>
   </w:abstractNum>
   <w:num w:numId="1">
-    <w:abstractNumId w:val="0"/>
+    <w:abstractNumId w:val="1"/>
   </w:num>
   <w:num w:numId="2">
-    <w:abstractNumId w:val="1"/>
+    <w:abstractNumId w:val="2"/>
   </w:num>
   <w:num w:numId="3">
-    <w:abstractNumId w:val="2"/>
+    <w:abstractNumId w:val="3"/>
+  </w:num>
+  <w:num w:numId="4">
+    <w:abstractNumId w:val="0"/>
   </w:num>
 </w:numbering>
 </file>
@@ -12045,6 +13371,36 @@
     <w:basedOn w:val="a0"/>
     <w:rsid w:val="007E1389"/>
   </w:style>
+  <w:style w:type="character" w:styleId="af4">
+    <w:name w:val="Strong"/>
+    <w:basedOn w:val="a0"/>
+    <w:uiPriority w:val="22"/>
+    <w:qFormat/>
+    <w:rsid w:val="00B25FC0"/>
+    <w:rPr>
+      <w:b/>
+      <w:bCs/>
+    </w:rPr>
+  </w:style>
+  <w:style w:type="paragraph" w:styleId="af5">
+    <w:name w:val="Normal (Web)"/>
+    <w:basedOn w:val="a"/>
+    <w:uiPriority w:val="99"/>
+    <w:semiHidden/>
+    <w:unhideWhenUsed/>
+    <w:rsid w:val="00460133"/>
+    <w:pPr>
+      <w:widowControl/>
+      <w:spacing w:before="100" w:beforeAutospacing="1" w:after="100" w:afterAutospacing="1"/>
+      <w:jc w:val="left"/>
+    </w:pPr>
+    <w:rPr>
+      <w:rFonts w:ascii="宋体" w:eastAsia="宋体" w:hAnsi="宋体" w:cs="宋体"/>
+      <w:kern w:val="0"/>
+      <w:sz w:val="24"/>
+      <w:szCs w:val="24"/>
+    </w:rPr>
+  </w:style>
 </w:styles>
 </file>
 

</xml_diff>

<commit_message>
Another Structure:LoRa gateway+Adafruit IO
</commit_message>
<xml_diff>
--- a/Docs/Summer Project_FarmNet.docx
+++ b/Docs/Summer Project_FarmNet.docx
@@ -9803,11 +9803,6 @@
       </w:r>
     </w:p>
     <w:p>
-      <w:pPr>
-        <w:rPr>
-          <w:rFonts w:hint="eastAsia"/>
-        </w:rPr>
-      </w:pPr>
       <w:r>
         <w:rPr>
           <w:rFonts w:hint="eastAsia"/>
@@ -9835,6 +9830,25 @@
       </w:r>
       <w:r>
         <w:t>aybe the channel need to be set?</w:t>
+      </w:r>
+    </w:p>
+    <w:p>
+      <w:pPr>
+        <w:pStyle w:val="af3"/>
+        <w:numPr>
+          <w:ilvl w:val="0"/>
+          <w:numId w:val="3"/>
+        </w:numPr>
+        <w:ind w:firstLineChars="0"/>
+      </w:pPr>
+      <w:r>
+        <w:rPr>
+          <w:rFonts w:hint="eastAsia"/>
+        </w:rPr>
+        <w:t>R</w:t>
+      </w:r>
+      <w:r>
+        <w:t>eset the frame counter for ABP device</w:t>
       </w:r>
     </w:p>
     <w:p>
@@ -9905,13 +9919,7 @@
         </w:r>
       </w:hyperlink>
     </w:p>
-    <w:p>
-      <w:pPr>
-        <w:rPr>
-          <w:rFonts w:hint="eastAsia"/>
-        </w:rPr>
-      </w:pPr>
-    </w:p>
+    <w:p/>
     <w:p>
       <w:pPr>
         <w:rPr>
@@ -9928,7 +9936,6 @@
     <w:p>
       <w:pPr>
         <w:rPr>
-          <w:rFonts w:hint="eastAsia"/>
           <w:b/>
         </w:rPr>
       </w:pPr>
@@ -9938,6 +9945,7 @@
         <w:rPr>
           <w:noProof/>
         </w:rPr>
+        <w:lastRenderedPageBreak/>
         <w:drawing>
           <wp:inline distT="0" distB="0" distL="0" distR="0" wp14:anchorId="04BEA653" wp14:editId="20FF6917">
             <wp:extent cx="5476875" cy="1952625"/>
@@ -9976,16 +9984,10 @@
       </w:r>
     </w:p>
     <w:p>
-      <w:pPr>
-        <w:rPr>
-          <w:rFonts w:hint="eastAsia"/>
-        </w:rPr>
-      </w:pPr>
-      <w:r>
-        <w:rPr>
-          <w:rFonts w:hint="eastAsia"/>
-        </w:rPr>
-        <w:lastRenderedPageBreak/>
+      <w:r>
+        <w:rPr>
+          <w:rFonts w:hint="eastAsia"/>
+        </w:rPr>
         <w:t>Adding</w:t>
       </w:r>
       <w:r>
@@ -10043,6 +10045,54 @@
       </w:r>
     </w:p>
     <w:p>
+      <w:r>
+        <w:rPr>
+          <w:rFonts w:hint="eastAsia"/>
+        </w:rPr>
+        <w:t>S</w:t>
+      </w:r>
+      <w:r>
+        <w:t>ome other similar questions and solutions in TTN forum:</w:t>
+      </w:r>
+    </w:p>
+    <w:p>
+      <w:hyperlink r:id="rId65" w:history="1">
+        <w:r>
+          <w:rPr>
+            <w:rStyle w:val="aa"/>
+          </w:rPr>
+          <w:t>https://www.thethingsnetwork.org/forum/t/datta-node-is-not-shown-in-console-but-meta-data-is-shown/6954/14</w:t>
+        </w:r>
+      </w:hyperlink>
+    </w:p>
+    <w:p/>
+    <w:p/>
+    <w:p>
+      <w:r>
+        <w:rPr>
+          <w:rFonts w:hint="eastAsia"/>
+        </w:rPr>
+        <w:t>2</w:t>
+      </w:r>
+      <w:r>
+        <w:t xml:space="preserve">) If still can’t solve the problem, then change to </w:t>
+      </w:r>
+      <w:proofErr w:type="spellStart"/>
+      <w:r>
+        <w:t>LoRaMAC</w:t>
+      </w:r>
+      <w:proofErr w:type="spellEnd"/>
+      <w:r>
+        <w:t xml:space="preserve"> gateway to AWS</w:t>
+      </w:r>
+    </w:p>
+    <w:p/>
+    <w:p>
+      <w:r>
+        <w:t>https://forum.pycom.io/topic/236/lopy-nano-gateway/38</w:t>
+      </w:r>
+    </w:p>
+    <w:p>
       <w:pPr>
         <w:pStyle w:val="3"/>
       </w:pPr>
@@ -10053,31 +10103,1492 @@
         <w:t>5.</w:t>
       </w:r>
       <w:r>
-        <w:t>6</w:t>
-      </w:r>
-      <w:r>
-        <w:t xml:space="preserve"> Summer Week </w:t>
-      </w:r>
-      <w:r>
-        <w:t>9</w:t>
-      </w:r>
-      <w:r>
-        <w:t>: 07-</w:t>
-      </w:r>
-      <w:r>
-        <w:t>23</w:t>
-      </w:r>
-      <w:r>
-        <w:t>~07-2</w:t>
-      </w:r>
-      <w:r>
-        <w:t>7</w:t>
+        <w:t>6 Summer Week 9: 07-23~07-27</w:t>
+      </w:r>
+    </w:p>
+    <w:p>
+      <w:pPr>
+        <w:pStyle w:val="4"/>
+      </w:pPr>
+      <w:r>
+        <w:rPr>
+          <w:rFonts w:hint="eastAsia"/>
+        </w:rPr>
+        <w:t>07-24</w:t>
+      </w:r>
+    </w:p>
+    <w:p>
+      <w:pPr>
+        <w:widowControl/>
+        <w:shd w:val="clear" w:color="auto" w:fill="FFFFFF"/>
+        <w:jc w:val="left"/>
+        <w:rPr>
+          <w:rFonts w:ascii="Calibri" w:eastAsia="宋体" w:hAnsi="Calibri" w:cs="Calibri"/>
+          <w:color w:val="000000"/>
+          <w:kern w:val="0"/>
+          <w:sz w:val="24"/>
+          <w:szCs w:val="24"/>
+        </w:rPr>
+      </w:pPr>
+      <w:r>
+        <w:rPr>
+          <w:rFonts w:ascii="Calibri" w:eastAsia="宋体" w:hAnsi="Calibri" w:cs="Calibri"/>
+          <w:color w:val="000000"/>
+          <w:kern w:val="0"/>
+          <w:sz w:val="24"/>
+          <w:szCs w:val="24"/>
+        </w:rPr>
+        <w:t xml:space="preserve">Since I still didn't get the reply from </w:t>
+      </w:r>
+      <w:proofErr w:type="spellStart"/>
+      <w:r>
+        <w:rPr>
+          <w:rFonts w:ascii="Calibri" w:eastAsia="宋体" w:hAnsi="Calibri" w:cs="Calibri"/>
+          <w:color w:val="000000"/>
+          <w:kern w:val="0"/>
+          <w:sz w:val="24"/>
+          <w:szCs w:val="24"/>
+        </w:rPr>
+        <w:t>pycom</w:t>
+      </w:r>
+      <w:proofErr w:type="spellEnd"/>
+      <w:r>
+        <w:rPr>
+          <w:rFonts w:ascii="Calibri" w:eastAsia="宋体" w:hAnsi="Calibri" w:cs="Calibri"/>
+          <w:color w:val="000000"/>
+          <w:kern w:val="0"/>
+          <w:sz w:val="24"/>
+          <w:szCs w:val="24"/>
+        </w:rPr>
+        <w:t xml:space="preserve"> company about 1) device data can't show in TTN and 2) </w:t>
+      </w:r>
+      <w:proofErr w:type="spellStart"/>
+      <w:r>
+        <w:rPr>
+          <w:rFonts w:ascii="Calibri" w:eastAsia="宋体" w:hAnsi="Calibri" w:cs="Calibri"/>
+          <w:color w:val="000000"/>
+          <w:kern w:val="0"/>
+          <w:sz w:val="24"/>
+          <w:szCs w:val="24"/>
+        </w:rPr>
+        <w:t>LoPy</w:t>
+      </w:r>
+      <w:proofErr w:type="spellEnd"/>
+      <w:r>
+        <w:rPr>
+          <w:rFonts w:ascii="Calibri" w:eastAsia="宋体" w:hAnsi="Calibri" w:cs="Calibri"/>
+          <w:color w:val="000000"/>
+          <w:kern w:val="0"/>
+          <w:sz w:val="24"/>
+          <w:szCs w:val="24"/>
+        </w:rPr>
+        <w:t xml:space="preserve"> can't run as BLE server and client at same time problems. </w:t>
+      </w:r>
+      <w:proofErr w:type="gramStart"/>
+      <w:r>
+        <w:rPr>
+          <w:rFonts w:ascii="Calibri" w:eastAsia="宋体" w:hAnsi="Calibri" w:cs="Calibri"/>
+          <w:color w:val="000000"/>
+          <w:kern w:val="0"/>
+          <w:sz w:val="24"/>
+          <w:szCs w:val="24"/>
+        </w:rPr>
+        <w:t>So</w:t>
+      </w:r>
+      <w:proofErr w:type="gramEnd"/>
+      <w:r>
+        <w:rPr>
+          <w:rFonts w:ascii="Calibri" w:eastAsia="宋体" w:hAnsi="Calibri" w:cs="Calibri"/>
+          <w:color w:val="000000"/>
+          <w:kern w:val="0"/>
+          <w:sz w:val="24"/>
+          <w:szCs w:val="24"/>
+        </w:rPr>
+        <w:t xml:space="preserve"> I change the structure to another way:</w:t>
+      </w:r>
+    </w:p>
+    <w:p>
+      <w:pPr>
+        <w:widowControl/>
+        <w:shd w:val="clear" w:color="auto" w:fill="FFFFFF"/>
+        <w:jc w:val="left"/>
+        <w:rPr>
+          <w:rFonts w:ascii="Calibri" w:eastAsia="宋体" w:hAnsi="Calibri" w:cs="Calibri"/>
+          <w:color w:val="000000"/>
+          <w:kern w:val="0"/>
+          <w:sz w:val="24"/>
+          <w:szCs w:val="24"/>
+        </w:rPr>
+      </w:pPr>
+      <w:r>
+        <w:rPr>
+          <w:rFonts w:ascii="Calibri" w:eastAsia="宋体" w:hAnsi="Calibri" w:cs="Calibri"/>
+          <w:b/>
+          <w:bCs/>
+          <w:color w:val="000000"/>
+          <w:kern w:val="0"/>
+          <w:sz w:val="24"/>
+          <w:szCs w:val="24"/>
+        </w:rPr>
+        <w:t>1) Use </w:t>
+      </w:r>
+      <w:proofErr w:type="spellStart"/>
+      <w:r>
+        <w:rPr>
+          <w:rFonts w:ascii="Calibri" w:eastAsia="宋体" w:hAnsi="Calibri" w:cs="Calibri"/>
+          <w:b/>
+          <w:bCs/>
+          <w:color w:val="000000"/>
+          <w:kern w:val="0"/>
+          <w:sz w:val="24"/>
+          <w:szCs w:val="24"/>
+        </w:rPr>
+        <w:t>LoRa</w:t>
+      </w:r>
+      <w:proofErr w:type="spellEnd"/>
+      <w:r>
+        <w:rPr>
+          <w:rFonts w:ascii="Calibri" w:eastAsia="宋体" w:hAnsi="Calibri" w:cs="Calibri"/>
+          <w:b/>
+          <w:bCs/>
+          <w:color w:val="000000"/>
+          <w:kern w:val="0"/>
+          <w:sz w:val="24"/>
+          <w:szCs w:val="24"/>
+        </w:rPr>
+        <w:t xml:space="preserve"> </w:t>
+      </w:r>
+      <w:proofErr w:type="gramStart"/>
+      <w:r>
+        <w:rPr>
+          <w:rFonts w:ascii="Calibri" w:eastAsia="宋体" w:hAnsi="Calibri" w:cs="Calibri"/>
+          <w:b/>
+          <w:bCs/>
+          <w:color w:val="000000"/>
+          <w:kern w:val="0"/>
+          <w:sz w:val="24"/>
+          <w:szCs w:val="24"/>
+        </w:rPr>
+        <w:t>gateway</w:t>
+      </w:r>
+      <w:r>
+        <w:rPr>
+          <w:rFonts w:ascii="Calibri" w:eastAsia="宋体" w:hAnsi="Calibri" w:cs="Calibri" w:hint="eastAsia"/>
+          <w:b/>
+          <w:bCs/>
+          <w:color w:val="000000"/>
+          <w:kern w:val="0"/>
+          <w:sz w:val="24"/>
+          <w:szCs w:val="24"/>
+        </w:rPr>
+        <w:t>(</w:t>
+      </w:r>
+      <w:proofErr w:type="gramEnd"/>
+      <w:r>
+        <w:rPr>
+          <w:rFonts w:ascii="Calibri" w:eastAsia="宋体" w:hAnsi="Calibri" w:cs="Calibri"/>
+          <w:b/>
+          <w:bCs/>
+          <w:color w:val="000000"/>
+          <w:kern w:val="0"/>
+          <w:sz w:val="24"/>
+          <w:szCs w:val="24"/>
+        </w:rPr>
+        <w:t xml:space="preserve">plain </w:t>
+      </w:r>
+      <w:proofErr w:type="spellStart"/>
+      <w:r>
+        <w:rPr>
+          <w:rFonts w:ascii="Calibri" w:eastAsia="宋体" w:hAnsi="Calibri" w:cs="Calibri"/>
+          <w:b/>
+          <w:bCs/>
+          <w:color w:val="000000"/>
+          <w:kern w:val="0"/>
+          <w:sz w:val="24"/>
+          <w:szCs w:val="24"/>
+        </w:rPr>
+        <w:t>lora</w:t>
+      </w:r>
+      <w:proofErr w:type="spellEnd"/>
+      <w:r>
+        <w:rPr>
+          <w:rFonts w:ascii="Calibri" w:eastAsia="宋体" w:hAnsi="Calibri" w:cs="Calibri"/>
+          <w:b/>
+          <w:bCs/>
+          <w:color w:val="000000"/>
+          <w:kern w:val="0"/>
+          <w:sz w:val="24"/>
+          <w:szCs w:val="24"/>
+        </w:rPr>
+        <w:t>)</w:t>
+      </w:r>
+      <w:r>
+        <w:rPr>
+          <w:rFonts w:ascii="Calibri" w:eastAsia="宋体" w:hAnsi="Calibri" w:cs="Calibri"/>
+          <w:b/>
+          <w:bCs/>
+          <w:color w:val="000000"/>
+          <w:kern w:val="0"/>
+          <w:sz w:val="24"/>
+          <w:szCs w:val="24"/>
+        </w:rPr>
+        <w:t xml:space="preserve"> configuration instead of </w:t>
+      </w:r>
+      <w:proofErr w:type="spellStart"/>
+      <w:r>
+        <w:rPr>
+          <w:rFonts w:ascii="Calibri" w:eastAsia="宋体" w:hAnsi="Calibri" w:cs="Calibri"/>
+          <w:b/>
+          <w:bCs/>
+          <w:color w:val="000000"/>
+          <w:kern w:val="0"/>
+          <w:sz w:val="24"/>
+          <w:szCs w:val="24"/>
+        </w:rPr>
+        <w:t>LoRaWAN</w:t>
+      </w:r>
+      <w:proofErr w:type="spellEnd"/>
+      <w:r>
+        <w:rPr>
+          <w:rFonts w:ascii="Calibri" w:eastAsia="宋体" w:hAnsi="Calibri" w:cs="Calibri"/>
+          <w:b/>
+          <w:bCs/>
+          <w:color w:val="000000"/>
+          <w:kern w:val="0"/>
+          <w:sz w:val="24"/>
+          <w:szCs w:val="24"/>
+        </w:rPr>
+        <w:t xml:space="preserve"> gateway</w:t>
+      </w:r>
+    </w:p>
+    <w:p>
+      <w:pPr>
+        <w:widowControl/>
+        <w:shd w:val="clear" w:color="auto" w:fill="FFFFFF"/>
+        <w:jc w:val="left"/>
+        <w:rPr>
+          <w:rFonts w:ascii="Calibri" w:eastAsia="宋体" w:hAnsi="Calibri" w:cs="Calibri"/>
+          <w:color w:val="000000"/>
+          <w:kern w:val="0"/>
+          <w:sz w:val="24"/>
+          <w:szCs w:val="24"/>
+        </w:rPr>
+      </w:pPr>
+      <w:proofErr w:type="spellStart"/>
+      <w:r>
+        <w:rPr>
+          <w:rFonts w:ascii="Calibri" w:eastAsia="宋体" w:hAnsi="Calibri" w:cs="Calibri"/>
+          <w:color w:val="000000"/>
+          <w:kern w:val="0"/>
+          <w:sz w:val="24"/>
+          <w:szCs w:val="24"/>
+        </w:rPr>
+        <w:t>LoRaWAN</w:t>
+      </w:r>
+      <w:proofErr w:type="spellEnd"/>
+      <w:r>
+        <w:rPr>
+          <w:rFonts w:ascii="Calibri" w:eastAsia="宋体" w:hAnsi="Calibri" w:cs="Calibri"/>
+          <w:color w:val="000000"/>
+          <w:kern w:val="0"/>
+          <w:sz w:val="24"/>
+          <w:szCs w:val="24"/>
+        </w:rPr>
+        <w:t xml:space="preserve"> is designed to share and support different </w:t>
+      </w:r>
+      <w:proofErr w:type="spellStart"/>
+      <w:r>
+        <w:rPr>
+          <w:rFonts w:ascii="Calibri" w:eastAsia="宋体" w:hAnsi="Calibri" w:cs="Calibri"/>
+          <w:color w:val="000000"/>
+          <w:kern w:val="0"/>
+          <w:sz w:val="24"/>
+          <w:szCs w:val="24"/>
+        </w:rPr>
+        <w:t>LoRa</w:t>
+      </w:r>
+      <w:proofErr w:type="spellEnd"/>
+      <w:r>
+        <w:rPr>
+          <w:rFonts w:ascii="Calibri" w:eastAsia="宋体" w:hAnsi="Calibri" w:cs="Calibri"/>
+          <w:color w:val="000000"/>
+          <w:kern w:val="0"/>
+          <w:sz w:val="24"/>
+          <w:szCs w:val="24"/>
+        </w:rPr>
+        <w:t xml:space="preserve"> nodes device connecting to the open gateway around, and forward the data to IoT broker as </w:t>
+      </w:r>
+      <w:proofErr w:type="spellStart"/>
+      <w:proofErr w:type="gramStart"/>
+      <w:r>
+        <w:rPr>
+          <w:rFonts w:ascii="Calibri" w:eastAsia="宋体" w:hAnsi="Calibri" w:cs="Calibri"/>
+          <w:color w:val="000000"/>
+          <w:kern w:val="0"/>
+          <w:sz w:val="24"/>
+          <w:szCs w:val="24"/>
+        </w:rPr>
+        <w:t>TTN,Loriot</w:t>
+      </w:r>
+      <w:proofErr w:type="spellEnd"/>
+      <w:proofErr w:type="gramEnd"/>
+      <w:r>
+        <w:rPr>
+          <w:rFonts w:ascii="Calibri" w:eastAsia="宋体" w:hAnsi="Calibri" w:cs="Calibri"/>
+          <w:color w:val="000000"/>
+          <w:kern w:val="0"/>
+          <w:sz w:val="24"/>
+          <w:szCs w:val="24"/>
+        </w:rPr>
+        <w:t xml:space="preserve">. Since we only need to build up a private </w:t>
+      </w:r>
+      <w:proofErr w:type="spellStart"/>
+      <w:r>
+        <w:rPr>
+          <w:rFonts w:ascii="Calibri" w:eastAsia="宋体" w:hAnsi="Calibri" w:cs="Calibri"/>
+          <w:color w:val="000000"/>
+          <w:kern w:val="0"/>
+          <w:sz w:val="24"/>
+          <w:szCs w:val="24"/>
+        </w:rPr>
+        <w:t>LoRa</w:t>
+      </w:r>
+      <w:proofErr w:type="spellEnd"/>
+      <w:r>
+        <w:rPr>
+          <w:rFonts w:ascii="Calibri" w:eastAsia="宋体" w:hAnsi="Calibri" w:cs="Calibri"/>
+          <w:color w:val="000000"/>
+          <w:kern w:val="0"/>
+          <w:sz w:val="24"/>
+          <w:szCs w:val="24"/>
+        </w:rPr>
+        <w:t xml:space="preserve"> network, so a simple </w:t>
+      </w:r>
+      <w:proofErr w:type="spellStart"/>
+      <w:r>
+        <w:rPr>
+          <w:rFonts w:ascii="Calibri" w:eastAsia="宋体" w:hAnsi="Calibri" w:cs="Calibri"/>
+          <w:color w:val="000000"/>
+          <w:kern w:val="0"/>
+          <w:sz w:val="24"/>
+          <w:szCs w:val="24"/>
+        </w:rPr>
+        <w:t>LoRa</w:t>
+      </w:r>
+      <w:proofErr w:type="spellEnd"/>
+      <w:r>
+        <w:rPr>
+          <w:rFonts w:ascii="Calibri" w:eastAsia="宋体" w:hAnsi="Calibri" w:cs="Calibri"/>
+          <w:color w:val="000000"/>
+          <w:kern w:val="0"/>
+          <w:sz w:val="24"/>
+          <w:szCs w:val="24"/>
+        </w:rPr>
+        <w:t xml:space="preserve"> </w:t>
+      </w:r>
+      <w:proofErr w:type="spellStart"/>
+      <w:r>
+        <w:rPr>
+          <w:rFonts w:ascii="Calibri" w:eastAsia="宋体" w:hAnsi="Calibri" w:cs="Calibri"/>
+          <w:color w:val="000000"/>
+          <w:kern w:val="0"/>
+          <w:sz w:val="24"/>
+          <w:szCs w:val="24"/>
+        </w:rPr>
+        <w:t>nano</w:t>
+      </w:r>
+      <w:proofErr w:type="spellEnd"/>
+      <w:r>
+        <w:rPr>
+          <w:rFonts w:ascii="Calibri" w:eastAsia="宋体" w:hAnsi="Calibri" w:cs="Calibri"/>
+          <w:color w:val="000000"/>
+          <w:kern w:val="0"/>
+          <w:sz w:val="24"/>
+          <w:szCs w:val="24"/>
+        </w:rPr>
+        <w:t>-gateway could do the work.</w:t>
+      </w:r>
+    </w:p>
+    <w:p>
+      <w:pPr>
+        <w:widowControl/>
+        <w:shd w:val="clear" w:color="auto" w:fill="FFFFFF"/>
+        <w:jc w:val="left"/>
+        <w:rPr>
+          <w:rFonts w:ascii="Calibri" w:eastAsia="宋体" w:hAnsi="Calibri" w:cs="Calibri"/>
+          <w:color w:val="000000"/>
+          <w:kern w:val="0"/>
+          <w:sz w:val="24"/>
+          <w:szCs w:val="24"/>
+        </w:rPr>
+      </w:pPr>
+      <w:r>
+        <w:rPr>
+          <w:rFonts w:ascii="Calibri" w:eastAsia="宋体" w:hAnsi="Calibri" w:cs="Calibri"/>
+          <w:b/>
+          <w:bCs/>
+          <w:color w:val="000000"/>
+          <w:kern w:val="0"/>
+          <w:sz w:val="24"/>
+          <w:szCs w:val="24"/>
+        </w:rPr>
+        <w:t xml:space="preserve">2) Using MQTT to connect to another IoT platform as AWS, </w:t>
+      </w:r>
+      <w:proofErr w:type="spellStart"/>
+      <w:r>
+        <w:rPr>
+          <w:rFonts w:ascii="Calibri" w:eastAsia="宋体" w:hAnsi="Calibri" w:cs="Calibri"/>
+          <w:b/>
+          <w:bCs/>
+          <w:color w:val="000000"/>
+          <w:kern w:val="0"/>
+          <w:sz w:val="24"/>
+          <w:szCs w:val="24"/>
+        </w:rPr>
+        <w:t>AdafruitIO</w:t>
+      </w:r>
+      <w:proofErr w:type="spellEnd"/>
+      <w:r>
+        <w:rPr>
+          <w:rFonts w:ascii="Calibri" w:eastAsia="宋体" w:hAnsi="Calibri" w:cs="Calibri"/>
+          <w:b/>
+          <w:bCs/>
+          <w:color w:val="000000"/>
+          <w:kern w:val="0"/>
+          <w:sz w:val="24"/>
+          <w:szCs w:val="24"/>
+        </w:rPr>
+        <w:t xml:space="preserve">, </w:t>
+      </w:r>
+      <w:proofErr w:type="spellStart"/>
+      <w:r>
+        <w:rPr>
+          <w:rFonts w:ascii="Calibri" w:eastAsia="宋体" w:hAnsi="Calibri" w:cs="Calibri"/>
+          <w:b/>
+          <w:bCs/>
+          <w:color w:val="000000"/>
+          <w:kern w:val="0"/>
+          <w:sz w:val="24"/>
+          <w:szCs w:val="24"/>
+        </w:rPr>
+        <w:t>etc</w:t>
+      </w:r>
+      <w:proofErr w:type="spellEnd"/>
+    </w:p>
+    <w:p>
+      <w:pPr>
+        <w:widowControl/>
+        <w:shd w:val="clear" w:color="auto" w:fill="FFFFFF"/>
+        <w:jc w:val="left"/>
+        <w:rPr>
+          <w:rFonts w:ascii="Calibri" w:eastAsia="宋体" w:hAnsi="Calibri" w:cs="Calibri"/>
+          <w:color w:val="000000"/>
+          <w:kern w:val="0"/>
+          <w:sz w:val="24"/>
+          <w:szCs w:val="24"/>
+        </w:rPr>
+      </w:pPr>
+      <w:r>
+        <w:rPr>
+          <w:rFonts w:ascii="Calibri" w:eastAsia="宋体" w:hAnsi="Calibri" w:cs="Calibri"/>
+          <w:color w:val="000000"/>
+          <w:kern w:val="0"/>
+          <w:sz w:val="24"/>
+          <w:szCs w:val="24"/>
+        </w:rPr>
+        <w:t xml:space="preserve">I have tried to use the </w:t>
+      </w:r>
+      <w:proofErr w:type="spellStart"/>
+      <w:r>
+        <w:rPr>
+          <w:rFonts w:ascii="Calibri" w:eastAsia="宋体" w:hAnsi="Calibri" w:cs="Calibri"/>
+          <w:color w:val="000000"/>
+          <w:kern w:val="0"/>
+          <w:sz w:val="24"/>
+          <w:szCs w:val="24"/>
+        </w:rPr>
+        <w:t>AdafruitIO</w:t>
+      </w:r>
+      <w:proofErr w:type="spellEnd"/>
+      <w:r>
+        <w:rPr>
+          <w:rFonts w:ascii="Calibri" w:eastAsia="宋体" w:hAnsi="Calibri" w:cs="Calibri"/>
+          <w:color w:val="000000"/>
+          <w:kern w:val="0"/>
+          <w:sz w:val="24"/>
+          <w:szCs w:val="24"/>
+        </w:rPr>
+        <w:t xml:space="preserve"> platform to obtain and manage the data forwarded by gateway</w:t>
+      </w:r>
+    </w:p>
+    <w:p>
+      <w:pPr>
+        <w:widowControl/>
+        <w:shd w:val="clear" w:color="auto" w:fill="FFFFFF"/>
+        <w:jc w:val="left"/>
+        <w:rPr>
+          <w:rFonts w:ascii="Calibri" w:eastAsia="宋体" w:hAnsi="Calibri" w:cs="Calibri"/>
+          <w:color w:val="000000"/>
+          <w:kern w:val="0"/>
+          <w:sz w:val="24"/>
+          <w:szCs w:val="24"/>
+        </w:rPr>
+      </w:pPr>
+    </w:p>
+    <w:p>
+      <w:pPr>
+        <w:widowControl/>
+        <w:shd w:val="clear" w:color="auto" w:fill="FFFFFF"/>
+        <w:jc w:val="left"/>
+        <w:rPr>
+          <w:rFonts w:ascii="Calibri" w:eastAsia="宋体" w:hAnsi="Calibri" w:cs="Calibri"/>
+          <w:color w:val="000000"/>
+          <w:kern w:val="0"/>
+          <w:sz w:val="24"/>
+          <w:szCs w:val="24"/>
+        </w:rPr>
+      </w:pPr>
+      <w:r>
+        <w:rPr>
+          <w:rFonts w:ascii="Calibri" w:eastAsia="宋体" w:hAnsi="Calibri" w:cs="Calibri"/>
+          <w:color w:val="000000"/>
+          <w:kern w:val="0"/>
+          <w:sz w:val="24"/>
+          <w:szCs w:val="24"/>
+        </w:rPr>
+        <w:t xml:space="preserve">So right </w:t>
+      </w:r>
+      <w:proofErr w:type="gramStart"/>
+      <w:r>
+        <w:rPr>
+          <w:rFonts w:ascii="Calibri" w:eastAsia="宋体" w:hAnsi="Calibri" w:cs="Calibri"/>
+          <w:color w:val="000000"/>
+          <w:kern w:val="0"/>
+          <w:sz w:val="24"/>
+          <w:szCs w:val="24"/>
+        </w:rPr>
+        <w:t>now</w:t>
+      </w:r>
+      <w:proofErr w:type="gramEnd"/>
+      <w:r>
+        <w:rPr>
+          <w:rFonts w:ascii="Calibri" w:eastAsia="宋体" w:hAnsi="Calibri" w:cs="Calibri"/>
+          <w:color w:val="000000"/>
+          <w:kern w:val="0"/>
+          <w:sz w:val="24"/>
+          <w:szCs w:val="24"/>
+        </w:rPr>
+        <w:t xml:space="preserve"> the structure is like below:</w:t>
+      </w:r>
+    </w:p>
+    <w:p>
+      <w:pPr>
+        <w:widowControl/>
+        <w:shd w:val="clear" w:color="auto" w:fill="FFFFFF"/>
+        <w:jc w:val="left"/>
+        <w:rPr>
+          <w:rFonts w:ascii="Calibri" w:eastAsia="宋体" w:hAnsi="Calibri" w:cs="Calibri"/>
+          <w:color w:val="000000"/>
+          <w:kern w:val="0"/>
+          <w:sz w:val="24"/>
+          <w:szCs w:val="24"/>
+        </w:rPr>
+      </w:pPr>
+    </w:p>
+    <w:p>
+      <w:pPr>
+        <w:widowControl/>
+        <w:shd w:val="clear" w:color="auto" w:fill="FFFFFF"/>
+        <w:spacing w:after="240"/>
+        <w:jc w:val="center"/>
+        <w:rPr>
+          <w:rFonts w:ascii="Calibri" w:eastAsia="宋体" w:hAnsi="Calibri" w:cs="Calibri" w:hint="eastAsia"/>
+          <w:color w:val="000000"/>
+          <w:kern w:val="0"/>
+          <w:sz w:val="24"/>
+          <w:szCs w:val="24"/>
+        </w:rPr>
+      </w:pPr>
+      <w:r>
+        <w:rPr>
+          <w:rFonts w:hint="eastAsia"/>
+          <w:noProof/>
+        </w:rPr>
+        <w:lastRenderedPageBreak/>
+        <w:drawing>
+          <wp:inline distT="0" distB="0" distL="0" distR="0" wp14:anchorId="35EB88FD" wp14:editId="50093B36">
+            <wp:extent cx="4786685" cy="3463565"/>
+            <wp:effectExtent l="0" t="0" r="0" b="3810"/>
+            <wp:docPr id="49" name="图片 49" descr="C:\Users\jiang\AppData\Local\Microsoft\Windows\INetCache\Content.MSO\EAC71508.tmp"/>
+            <wp:cNvGraphicFramePr>
+              <a:graphicFrameLocks xmlns:a="http://schemas.openxmlformats.org/drawingml/2006/main" noChangeAspect="1"/>
+            </wp:cNvGraphicFramePr>
+            <a:graphic xmlns:a="http://schemas.openxmlformats.org/drawingml/2006/main">
+              <a:graphicData uri="http://schemas.openxmlformats.org/drawingml/2006/picture">
+                <pic:pic xmlns:pic="http://schemas.openxmlformats.org/drawingml/2006/picture">
+                  <pic:nvPicPr>
+                    <pic:cNvPr id="0" name="Picture 1" descr="C:\Users\jiang\AppData\Local\Microsoft\Windows\INetCache\Content.MSO\EAC71508.tmp"/>
+                    <pic:cNvPicPr>
+                      <a:picLocks noChangeAspect="1" noChangeArrowheads="1"/>
+                    </pic:cNvPicPr>
+                  </pic:nvPicPr>
+                  <pic:blipFill>
+                    <a:blip r:embed="rId66">
+                      <a:extLst>
+                        <a:ext uri="{28A0092B-C50C-407E-A947-70E740481C1C}">
+                          <a14:useLocalDpi xmlns:a14="http://schemas.microsoft.com/office/drawing/2010/main" val="0"/>
+                        </a:ext>
+                      </a:extLst>
+                    </a:blip>
+                    <a:srcRect/>
+                    <a:stretch>
+                      <a:fillRect/>
+                    </a:stretch>
+                  </pic:blipFill>
+                  <pic:spPr bwMode="auto">
+                    <a:xfrm>
+                      <a:off x="0" y="0"/>
+                      <a:ext cx="4794428" cy="3469167"/>
+                    </a:xfrm>
+                    <a:prstGeom prst="rect">
+                      <a:avLst/>
+                    </a:prstGeom>
+                    <a:noFill/>
+                    <a:ln>
+                      <a:noFill/>
+                    </a:ln>
+                  </pic:spPr>
+                </pic:pic>
+              </a:graphicData>
+            </a:graphic>
+          </wp:inline>
+        </w:drawing>
+      </w:r>
+    </w:p>
+    <w:p>
+      <w:pPr>
+        <w:widowControl/>
+        <w:shd w:val="clear" w:color="auto" w:fill="FFFFFF"/>
+        <w:jc w:val="left"/>
+        <w:rPr>
+          <w:rFonts w:ascii="Calibri" w:eastAsia="宋体" w:hAnsi="Calibri" w:cs="Calibri"/>
+          <w:color w:val="000000"/>
+          <w:kern w:val="0"/>
+          <w:sz w:val="24"/>
+          <w:szCs w:val="24"/>
+        </w:rPr>
+      </w:pPr>
+      <w:r>
+        <w:rPr>
+          <w:rFonts w:ascii="Calibri" w:eastAsia="宋体" w:hAnsi="Calibri" w:cs="Calibri"/>
+          <w:b/>
+          <w:bCs/>
+          <w:color w:val="000000"/>
+          <w:kern w:val="0"/>
+          <w:sz w:val="24"/>
+          <w:szCs w:val="24"/>
+        </w:rPr>
+        <w:t>There are some screen shot</w:t>
+      </w:r>
+      <w:r>
+        <w:rPr>
+          <w:rFonts w:ascii="Calibri" w:eastAsia="宋体" w:hAnsi="Calibri" w:cs="Calibri" w:hint="eastAsia"/>
+          <w:b/>
+          <w:bCs/>
+          <w:color w:val="000000"/>
+          <w:kern w:val="0"/>
+          <w:sz w:val="24"/>
+          <w:szCs w:val="24"/>
+        </w:rPr>
+        <w:t>s</w:t>
+      </w:r>
+      <w:r>
+        <w:rPr>
+          <w:rFonts w:ascii="Calibri" w:eastAsia="宋体" w:hAnsi="Calibri" w:cs="Calibri"/>
+          <w:b/>
+          <w:bCs/>
+          <w:color w:val="000000"/>
+          <w:kern w:val="0"/>
+          <w:sz w:val="24"/>
+          <w:szCs w:val="24"/>
+        </w:rPr>
+        <w:t xml:space="preserve"> below:</w:t>
+      </w:r>
+    </w:p>
+    <w:p>
+      <w:pPr>
+        <w:widowControl/>
+        <w:shd w:val="clear" w:color="auto" w:fill="FFFFFF"/>
+        <w:jc w:val="left"/>
+        <w:rPr>
+          <w:rFonts w:ascii="Calibri" w:eastAsia="宋体" w:hAnsi="Calibri" w:cs="Calibri"/>
+          <w:color w:val="000000"/>
+          <w:kern w:val="0"/>
+          <w:sz w:val="24"/>
+          <w:szCs w:val="24"/>
+        </w:rPr>
+      </w:pPr>
+      <w:r>
+        <w:rPr>
+          <w:rFonts w:ascii="Calibri" w:eastAsia="宋体" w:hAnsi="Calibri" w:cs="Calibri"/>
+          <w:b/>
+          <w:bCs/>
+          <w:color w:val="000000"/>
+          <w:kern w:val="0"/>
+          <w:sz w:val="24"/>
+          <w:szCs w:val="24"/>
+        </w:rPr>
+        <w:t>1 The result from Adafruit IO: </w:t>
+      </w:r>
+    </w:p>
+    <w:p>
+      <w:pPr>
+        <w:widowControl/>
+        <w:shd w:val="clear" w:color="auto" w:fill="FFFFFF"/>
+        <w:jc w:val="left"/>
+        <w:rPr>
+          <w:rFonts w:ascii="Calibri" w:eastAsia="宋体" w:hAnsi="Calibri" w:cs="Calibri"/>
+          <w:color w:val="000000"/>
+          <w:kern w:val="0"/>
+          <w:sz w:val="24"/>
+          <w:szCs w:val="24"/>
+        </w:rPr>
+      </w:pPr>
+      <w:r>
+        <w:rPr>
+          <w:rFonts w:ascii="Calibri" w:eastAsia="宋体" w:hAnsi="Calibri" w:cs="Calibri"/>
+          <w:color w:val="000000"/>
+          <w:kern w:val="0"/>
+          <w:sz w:val="24"/>
+          <w:szCs w:val="24"/>
+        </w:rPr>
+        <w:t>Ignore the name lights... </w:t>
+      </w:r>
+    </w:p>
+    <w:p>
+      <w:pPr>
+        <w:widowControl/>
+        <w:shd w:val="clear" w:color="auto" w:fill="FFFFFF"/>
+        <w:jc w:val="left"/>
+        <w:rPr>
+          <w:rFonts w:ascii="Calibri" w:eastAsia="宋体" w:hAnsi="Calibri" w:cs="Calibri"/>
+          <w:color w:val="000000"/>
+          <w:kern w:val="0"/>
+          <w:sz w:val="24"/>
+          <w:szCs w:val="24"/>
+        </w:rPr>
+      </w:pPr>
+      <w:r>
+        <w:rPr>
+          <w:rFonts w:ascii="Calibri" w:eastAsia="宋体" w:hAnsi="Calibri" w:cs="Calibri"/>
+          <w:color w:val="000000"/>
+          <w:kern w:val="0"/>
+          <w:sz w:val="24"/>
+          <w:szCs w:val="24"/>
+        </w:rPr>
+        <w:t xml:space="preserve">The message stream </w:t>
+      </w:r>
+      <w:proofErr w:type="gramStart"/>
+      <w:r>
+        <w:rPr>
+          <w:rFonts w:ascii="Calibri" w:eastAsia="宋体" w:hAnsi="Calibri" w:cs="Calibri"/>
+          <w:color w:val="000000"/>
+          <w:kern w:val="0"/>
+          <w:sz w:val="24"/>
+          <w:szCs w:val="24"/>
+        </w:rPr>
+        <w:t>show</w:t>
+      </w:r>
+      <w:proofErr w:type="gramEnd"/>
+      <w:r>
+        <w:rPr>
+          <w:rFonts w:ascii="Calibri" w:eastAsia="宋体" w:hAnsi="Calibri" w:cs="Calibri"/>
+          <w:color w:val="000000"/>
+          <w:kern w:val="0"/>
+          <w:sz w:val="24"/>
+          <w:szCs w:val="24"/>
+        </w:rPr>
+        <w:t xml:space="preserve"> the data that sent by gateway:</w:t>
+      </w:r>
+    </w:p>
+    <w:p>
+      <w:pPr>
+        <w:widowControl/>
+        <w:shd w:val="clear" w:color="auto" w:fill="FFFFFF"/>
+        <w:jc w:val="left"/>
+        <w:rPr>
+          <w:rFonts w:ascii="Calibri" w:eastAsia="宋体" w:hAnsi="Calibri" w:cs="Calibri"/>
+          <w:color w:val="000000"/>
+          <w:kern w:val="0"/>
+          <w:sz w:val="24"/>
+          <w:szCs w:val="24"/>
+        </w:rPr>
+      </w:pPr>
+      <w:r>
+        <w:rPr>
+          <w:rFonts w:ascii="Calibri" w:eastAsia="宋体" w:hAnsi="Calibri" w:cs="Calibri"/>
+          <w:color w:val="000000"/>
+          <w:kern w:val="0"/>
+          <w:sz w:val="24"/>
+          <w:szCs w:val="24"/>
+        </w:rPr>
+        <w:t xml:space="preserve">Means one </w:t>
+      </w:r>
+      <w:proofErr w:type="spellStart"/>
+      <w:r>
+        <w:rPr>
+          <w:rFonts w:ascii="Calibri" w:eastAsia="宋体" w:hAnsi="Calibri" w:cs="Calibri"/>
+          <w:color w:val="000000"/>
+          <w:kern w:val="0"/>
+          <w:sz w:val="24"/>
+          <w:szCs w:val="24"/>
+        </w:rPr>
+        <w:t>LoPy</w:t>
+      </w:r>
+      <w:proofErr w:type="spellEnd"/>
+      <w:r>
+        <w:rPr>
+          <w:rFonts w:ascii="Calibri" w:eastAsia="宋体" w:hAnsi="Calibri" w:cs="Calibri"/>
+          <w:color w:val="000000"/>
+          <w:kern w:val="0"/>
+          <w:sz w:val="24"/>
+          <w:szCs w:val="24"/>
+        </w:rPr>
+        <w:t xml:space="preserve"> get the ID from </w:t>
+      </w:r>
+      <w:proofErr w:type="gramStart"/>
+      <w:r>
+        <w:rPr>
+          <w:rFonts w:ascii="Calibri" w:eastAsia="宋体" w:hAnsi="Calibri" w:cs="Calibri"/>
+          <w:color w:val="000000"/>
+          <w:kern w:val="0"/>
+          <w:sz w:val="24"/>
+          <w:szCs w:val="24"/>
+        </w:rPr>
+        <w:t>other</w:t>
+      </w:r>
+      <w:proofErr w:type="gramEnd"/>
+      <w:r>
+        <w:rPr>
+          <w:rFonts w:ascii="Calibri" w:eastAsia="宋体" w:hAnsi="Calibri" w:cs="Calibri"/>
+          <w:color w:val="000000"/>
+          <w:kern w:val="0"/>
+          <w:sz w:val="24"/>
+          <w:szCs w:val="24"/>
+        </w:rPr>
+        <w:t xml:space="preserve"> server and send to gateway.</w:t>
+      </w:r>
+    </w:p>
+    <w:p>
+      <w:pPr>
+        <w:widowControl/>
+        <w:shd w:val="clear" w:color="auto" w:fill="FFFFFF"/>
+        <w:jc w:val="center"/>
+        <w:rPr>
+          <w:rFonts w:ascii="Calibri" w:eastAsia="宋体" w:hAnsi="Calibri" w:cs="Calibri"/>
+          <w:color w:val="000000"/>
+          <w:kern w:val="0"/>
+          <w:sz w:val="24"/>
+          <w:szCs w:val="24"/>
+        </w:rPr>
+      </w:pPr>
+      <w:r>
+        <w:rPr>
+          <w:rFonts w:hint="eastAsia"/>
+          <w:noProof/>
+        </w:rPr>
+        <w:drawing>
+          <wp:inline distT="0" distB="0" distL="0" distR="0" wp14:anchorId="27F3332B" wp14:editId="057B179E">
+            <wp:extent cx="3339465" cy="4619625"/>
+            <wp:effectExtent l="0" t="0" r="0" b="9525"/>
+            <wp:docPr id="48" name="图片 48" descr="C:\Users\jiang\AppData\Local\Microsoft\Windows\INetCache\Content.MSO\DAD52856.tmp"/>
+            <wp:cNvGraphicFramePr>
+              <a:graphicFrameLocks xmlns:a="http://schemas.openxmlformats.org/drawingml/2006/main" noChangeAspect="1"/>
+            </wp:cNvGraphicFramePr>
+            <a:graphic xmlns:a="http://schemas.openxmlformats.org/drawingml/2006/main">
+              <a:graphicData uri="http://schemas.openxmlformats.org/drawingml/2006/picture">
+                <pic:pic xmlns:pic="http://schemas.openxmlformats.org/drawingml/2006/picture">
+                  <pic:nvPicPr>
+                    <pic:cNvPr id="0" name="Picture 2" descr="C:\Users\jiang\AppData\Local\Microsoft\Windows\INetCache\Content.MSO\DAD52856.tmp"/>
+                    <pic:cNvPicPr>
+                      <a:picLocks noChangeAspect="1" noChangeArrowheads="1"/>
+                    </pic:cNvPicPr>
+                  </pic:nvPicPr>
+                  <pic:blipFill>
+                    <a:blip r:embed="rId67">
+                      <a:extLst>
+                        <a:ext uri="{28A0092B-C50C-407E-A947-70E740481C1C}">
+                          <a14:useLocalDpi xmlns:a14="http://schemas.microsoft.com/office/drawing/2010/main" val="0"/>
+                        </a:ext>
+                      </a:extLst>
+                    </a:blip>
+                    <a:srcRect/>
+                    <a:stretch>
+                      <a:fillRect/>
+                    </a:stretch>
+                  </pic:blipFill>
+                  <pic:spPr bwMode="auto">
+                    <a:xfrm>
+                      <a:off x="0" y="0"/>
+                      <a:ext cx="3339465" cy="4619625"/>
+                    </a:xfrm>
+                    <a:prstGeom prst="rect">
+                      <a:avLst/>
+                    </a:prstGeom>
+                    <a:noFill/>
+                    <a:ln>
+                      <a:noFill/>
+                    </a:ln>
+                  </pic:spPr>
+                </pic:pic>
+              </a:graphicData>
+            </a:graphic>
+          </wp:inline>
+        </w:drawing>
+      </w:r>
+    </w:p>
+    <w:p>
+      <w:pPr>
+        <w:widowControl/>
+        <w:shd w:val="clear" w:color="auto" w:fill="FFFFFF"/>
+        <w:rPr>
+          <w:rFonts w:ascii="Calibri" w:eastAsia="宋体" w:hAnsi="Calibri" w:cs="Calibri"/>
+          <w:color w:val="000000"/>
+          <w:kern w:val="0"/>
+          <w:sz w:val="24"/>
+          <w:szCs w:val="24"/>
+        </w:rPr>
+      </w:pPr>
+      <w:r>
+        <w:rPr>
+          <w:rFonts w:ascii="Calibri" w:eastAsia="宋体" w:hAnsi="Calibri" w:cs="Calibri"/>
+          <w:color w:val="000000"/>
+          <w:kern w:val="0"/>
+          <w:sz w:val="24"/>
+          <w:szCs w:val="24"/>
+        </w:rPr>
+        <w:lastRenderedPageBreak/>
+        <w:br/>
+        <w:t>The data can be download as json or csv format:</w:t>
+      </w:r>
+    </w:p>
+    <w:p>
+      <w:pPr>
+        <w:widowControl/>
+        <w:shd w:val="clear" w:color="auto" w:fill="FFFFFF"/>
+        <w:spacing w:after="240"/>
+        <w:jc w:val="center"/>
+        <w:rPr>
+          <w:rFonts w:ascii="Calibri" w:eastAsia="宋体" w:hAnsi="Calibri" w:cs="Calibri" w:hint="eastAsia"/>
+          <w:color w:val="000000"/>
+          <w:kern w:val="0"/>
+          <w:sz w:val="24"/>
+          <w:szCs w:val="24"/>
+        </w:rPr>
+      </w:pPr>
+      <w:r>
+        <w:rPr>
+          <w:rFonts w:hint="eastAsia"/>
+          <w:noProof/>
+        </w:rPr>
+        <w:drawing>
+          <wp:inline distT="0" distB="0" distL="0" distR="0" wp14:anchorId="37FEC99F" wp14:editId="39412D13">
+            <wp:extent cx="3698683" cy="1876508"/>
+            <wp:effectExtent l="0" t="0" r="0" b="0"/>
+            <wp:docPr id="47" name="图片 47" descr="C:\Users\jiang\AppData\Local\Microsoft\Windows\INetCache\Content.MSO\9E1FEED4.tmp"/>
+            <wp:cNvGraphicFramePr>
+              <a:graphicFrameLocks xmlns:a="http://schemas.openxmlformats.org/drawingml/2006/main" noChangeAspect="1"/>
+            </wp:cNvGraphicFramePr>
+            <a:graphic xmlns:a="http://schemas.openxmlformats.org/drawingml/2006/main">
+              <a:graphicData uri="http://schemas.openxmlformats.org/drawingml/2006/picture">
+                <pic:pic xmlns:pic="http://schemas.openxmlformats.org/drawingml/2006/picture">
+                  <pic:nvPicPr>
+                    <pic:cNvPr id="0" name="Picture 3" descr="C:\Users\jiang\AppData\Local\Microsoft\Windows\INetCache\Content.MSO\9E1FEED4.tmp"/>
+                    <pic:cNvPicPr>
+                      <a:picLocks noChangeAspect="1" noChangeArrowheads="1"/>
+                    </pic:cNvPicPr>
+                  </pic:nvPicPr>
+                  <pic:blipFill>
+                    <a:blip r:embed="rId68">
+                      <a:extLst>
+                        <a:ext uri="{28A0092B-C50C-407E-A947-70E740481C1C}">
+                          <a14:useLocalDpi xmlns:a14="http://schemas.microsoft.com/office/drawing/2010/main" val="0"/>
+                        </a:ext>
+                      </a:extLst>
+                    </a:blip>
+                    <a:srcRect/>
+                    <a:stretch>
+                      <a:fillRect/>
+                    </a:stretch>
+                  </pic:blipFill>
+                  <pic:spPr bwMode="auto">
+                    <a:xfrm>
+                      <a:off x="0" y="0"/>
+                      <a:ext cx="3715278" cy="1884927"/>
+                    </a:xfrm>
+                    <a:prstGeom prst="rect">
+                      <a:avLst/>
+                    </a:prstGeom>
+                    <a:noFill/>
+                    <a:ln>
+                      <a:noFill/>
+                    </a:ln>
+                  </pic:spPr>
+                </pic:pic>
+              </a:graphicData>
+            </a:graphic>
+          </wp:inline>
+        </w:drawing>
       </w:r>
       <w:bookmarkStart w:id="0" w:name="_GoBack"/>
       <w:bookmarkEnd w:id="0"/>
     </w:p>
     <w:p>
       <w:pPr>
+        <w:widowControl/>
+        <w:shd w:val="clear" w:color="auto" w:fill="FFFFFF"/>
+        <w:jc w:val="center"/>
+        <w:rPr>
+          <w:rFonts w:ascii="Calibri" w:eastAsia="宋体" w:hAnsi="Calibri" w:cs="Calibri"/>
+          <w:color w:val="000000"/>
+          <w:kern w:val="0"/>
+          <w:sz w:val="24"/>
+          <w:szCs w:val="24"/>
+        </w:rPr>
+      </w:pPr>
+      <w:r>
+        <w:rPr>
+          <w:rFonts w:hint="eastAsia"/>
+          <w:noProof/>
+        </w:rPr>
+        <w:drawing>
+          <wp:inline distT="0" distB="0" distL="0" distR="0" wp14:anchorId="448999CD" wp14:editId="56087614">
+            <wp:extent cx="5741035" cy="1105535"/>
+            <wp:effectExtent l="0" t="0" r="0" b="0"/>
+            <wp:docPr id="46" name="图片 46" descr="C:\Users\jiang\AppData\Local\Microsoft\Windows\INetCache\Content.MSO\27624002.tmp"/>
+            <wp:cNvGraphicFramePr>
+              <a:graphicFrameLocks xmlns:a="http://schemas.openxmlformats.org/drawingml/2006/main" noChangeAspect="1"/>
+            </wp:cNvGraphicFramePr>
+            <a:graphic xmlns:a="http://schemas.openxmlformats.org/drawingml/2006/main">
+              <a:graphicData uri="http://schemas.openxmlformats.org/drawingml/2006/picture">
+                <pic:pic xmlns:pic="http://schemas.openxmlformats.org/drawingml/2006/picture">
+                  <pic:nvPicPr>
+                    <pic:cNvPr id="0" name="Picture 4" descr="C:\Users\jiang\AppData\Local\Microsoft\Windows\INetCache\Content.MSO\27624002.tmp"/>
+                    <pic:cNvPicPr>
+                      <a:picLocks noChangeAspect="1" noChangeArrowheads="1"/>
+                    </pic:cNvPicPr>
+                  </pic:nvPicPr>
+                  <pic:blipFill>
+                    <a:blip r:embed="rId69">
+                      <a:extLst>
+                        <a:ext uri="{28A0092B-C50C-407E-A947-70E740481C1C}">
+                          <a14:useLocalDpi xmlns:a14="http://schemas.microsoft.com/office/drawing/2010/main" val="0"/>
+                        </a:ext>
+                      </a:extLst>
+                    </a:blip>
+                    <a:srcRect/>
+                    <a:stretch>
+                      <a:fillRect/>
+                    </a:stretch>
+                  </pic:blipFill>
+                  <pic:spPr bwMode="auto">
+                    <a:xfrm>
+                      <a:off x="0" y="0"/>
+                      <a:ext cx="5741035" cy="1105535"/>
+                    </a:xfrm>
+                    <a:prstGeom prst="rect">
+                      <a:avLst/>
+                    </a:prstGeom>
+                    <a:noFill/>
+                    <a:ln>
+                      <a:noFill/>
+                    </a:ln>
+                  </pic:spPr>
+                </pic:pic>
+              </a:graphicData>
+            </a:graphic>
+          </wp:inline>
+        </w:drawing>
+      </w:r>
+    </w:p>
+    <w:p>
+      <w:pPr>
+        <w:widowControl/>
+        <w:shd w:val="clear" w:color="auto" w:fill="FFFFFF"/>
+        <w:jc w:val="left"/>
+        <w:rPr>
+          <w:rFonts w:ascii="Calibri" w:eastAsia="宋体" w:hAnsi="Calibri" w:cs="Calibri"/>
+          <w:color w:val="000000"/>
+          <w:kern w:val="0"/>
+          <w:sz w:val="24"/>
+          <w:szCs w:val="24"/>
+        </w:rPr>
+      </w:pPr>
+    </w:p>
+    <w:p>
+      <w:pPr>
+        <w:widowControl/>
+        <w:shd w:val="clear" w:color="auto" w:fill="FFFFFF"/>
+        <w:jc w:val="left"/>
+        <w:rPr>
+          <w:rFonts w:ascii="Calibri" w:eastAsia="宋体" w:hAnsi="Calibri" w:cs="Calibri"/>
+          <w:color w:val="000000"/>
+          <w:kern w:val="0"/>
+          <w:sz w:val="24"/>
+          <w:szCs w:val="24"/>
+        </w:rPr>
+      </w:pPr>
+      <w:r>
+        <w:rPr>
+          <w:rFonts w:ascii="Calibri" w:eastAsia="宋体" w:hAnsi="Calibri" w:cs="Calibri"/>
+          <w:b/>
+          <w:bCs/>
+          <w:color w:val="000000"/>
+          <w:kern w:val="0"/>
+          <w:sz w:val="24"/>
+          <w:szCs w:val="24"/>
+        </w:rPr>
+        <w:t>2 Gateway print out message:</w:t>
+      </w:r>
+    </w:p>
+    <w:p>
+      <w:pPr>
+        <w:widowControl/>
+        <w:shd w:val="clear" w:color="auto" w:fill="FFFFFF"/>
+        <w:jc w:val="left"/>
+        <w:rPr>
+          <w:rFonts w:ascii="Calibri" w:eastAsia="宋体" w:hAnsi="Calibri" w:cs="Calibri" w:hint="eastAsia"/>
+          <w:color w:val="000000"/>
+          <w:kern w:val="0"/>
+          <w:sz w:val="24"/>
+          <w:szCs w:val="24"/>
+        </w:rPr>
+      </w:pPr>
+      <w:r>
+        <w:rPr>
+          <w:rFonts w:ascii="Calibri" w:eastAsia="宋体" w:hAnsi="Calibri" w:cs="Calibri"/>
+          <w:color w:val="000000"/>
+          <w:kern w:val="0"/>
+          <w:sz w:val="24"/>
+          <w:szCs w:val="24"/>
+        </w:rPr>
+        <w:t> </w:t>
+      </w:r>
+    </w:p>
+    <w:p>
+      <w:pPr>
+        <w:widowControl/>
+        <w:shd w:val="clear" w:color="auto" w:fill="FFFFFF"/>
+        <w:jc w:val="left"/>
+        <w:rPr>
+          <w:rFonts w:ascii="Calibri" w:eastAsia="宋体" w:hAnsi="Calibri" w:cs="Calibri"/>
+          <w:color w:val="000000"/>
+          <w:kern w:val="0"/>
+          <w:sz w:val="24"/>
+          <w:szCs w:val="24"/>
+        </w:rPr>
+      </w:pPr>
+      <w:r>
+        <w:rPr>
+          <w:rFonts w:hint="eastAsia"/>
+          <w:noProof/>
+        </w:rPr>
+        <w:drawing>
+          <wp:inline distT="0" distB="0" distL="0" distR="0" wp14:anchorId="6DDE1A6C" wp14:editId="51D1477D">
+            <wp:extent cx="3880485" cy="2131060"/>
+            <wp:effectExtent l="0" t="0" r="5715" b="2540"/>
+            <wp:docPr id="45" name="图片 45" descr="C:\Users\jiang\AppData\Local\Microsoft\Windows\INetCache\Content.MSO\7D665F60.tmp"/>
+            <wp:cNvGraphicFramePr>
+              <a:graphicFrameLocks xmlns:a="http://schemas.openxmlformats.org/drawingml/2006/main" noChangeAspect="1"/>
+            </wp:cNvGraphicFramePr>
+            <a:graphic xmlns:a="http://schemas.openxmlformats.org/drawingml/2006/main">
+              <a:graphicData uri="http://schemas.openxmlformats.org/drawingml/2006/picture">
+                <pic:pic xmlns:pic="http://schemas.openxmlformats.org/drawingml/2006/picture">
+                  <pic:nvPicPr>
+                    <pic:cNvPr id="0" name="Picture 5" descr="C:\Users\jiang\AppData\Local\Microsoft\Windows\INetCache\Content.MSO\7D665F60.tmp"/>
+                    <pic:cNvPicPr>
+                      <a:picLocks noChangeAspect="1" noChangeArrowheads="1"/>
+                    </pic:cNvPicPr>
+                  </pic:nvPicPr>
+                  <pic:blipFill>
+                    <a:blip r:embed="rId70">
+                      <a:extLst>
+                        <a:ext uri="{28A0092B-C50C-407E-A947-70E740481C1C}">
+                          <a14:useLocalDpi xmlns:a14="http://schemas.microsoft.com/office/drawing/2010/main" val="0"/>
+                        </a:ext>
+                      </a:extLst>
+                    </a:blip>
+                    <a:srcRect/>
+                    <a:stretch>
+                      <a:fillRect/>
+                    </a:stretch>
+                  </pic:blipFill>
+                  <pic:spPr bwMode="auto">
+                    <a:xfrm>
+                      <a:off x="0" y="0"/>
+                      <a:ext cx="3880485" cy="2131060"/>
+                    </a:xfrm>
+                    <a:prstGeom prst="rect">
+                      <a:avLst/>
+                    </a:prstGeom>
+                    <a:noFill/>
+                    <a:ln>
+                      <a:noFill/>
+                    </a:ln>
+                  </pic:spPr>
+                </pic:pic>
+              </a:graphicData>
+            </a:graphic>
+          </wp:inline>
+        </w:drawing>
+      </w:r>
+      <w:r>
+        <w:rPr>
+          <w:rFonts w:ascii="Calibri" w:eastAsia="宋体" w:hAnsi="Calibri" w:cs="Calibri"/>
+          <w:color w:val="000000"/>
+          <w:kern w:val="0"/>
+          <w:sz w:val="24"/>
+          <w:szCs w:val="24"/>
+        </w:rPr>
+        <w:br/>
+      </w:r>
+      <w:r>
+        <w:rPr>
+          <w:rFonts w:ascii="Calibri" w:eastAsia="宋体" w:hAnsi="Calibri" w:cs="Calibri"/>
+          <w:b/>
+          <w:bCs/>
+          <w:color w:val="000000"/>
+          <w:kern w:val="0"/>
+          <w:sz w:val="24"/>
+          <w:szCs w:val="24"/>
+        </w:rPr>
+        <w:t>3 BLE server:</w:t>
+      </w:r>
+    </w:p>
+    <w:p>
+      <w:pPr>
+        <w:widowControl/>
+        <w:shd w:val="clear" w:color="auto" w:fill="FFFFFF"/>
+        <w:jc w:val="left"/>
+        <w:rPr>
+          <w:rFonts w:ascii="Calibri" w:eastAsia="宋体" w:hAnsi="Calibri" w:cs="Calibri"/>
+          <w:color w:val="000000"/>
+          <w:kern w:val="0"/>
+          <w:sz w:val="24"/>
+          <w:szCs w:val="24"/>
+        </w:rPr>
+      </w:pPr>
+      <w:r>
+        <w:rPr>
+          <w:rFonts w:hint="eastAsia"/>
+          <w:noProof/>
+        </w:rPr>
+        <w:drawing>
+          <wp:inline distT="0" distB="0" distL="0" distR="0" wp14:anchorId="7CA88FFA" wp14:editId="1E2E0A2F">
+            <wp:extent cx="1645920" cy="1971675"/>
+            <wp:effectExtent l="0" t="0" r="0" b="9525"/>
+            <wp:docPr id="44" name="图片 44" descr="C:\Users\jiang\AppData\Local\Microsoft\Windows\INetCache\Content.MSO\FF4DC6E.tmp"/>
+            <wp:cNvGraphicFramePr>
+              <a:graphicFrameLocks xmlns:a="http://schemas.openxmlformats.org/drawingml/2006/main" noChangeAspect="1"/>
+            </wp:cNvGraphicFramePr>
+            <a:graphic xmlns:a="http://schemas.openxmlformats.org/drawingml/2006/main">
+              <a:graphicData uri="http://schemas.openxmlformats.org/drawingml/2006/picture">
+                <pic:pic xmlns:pic="http://schemas.openxmlformats.org/drawingml/2006/picture">
+                  <pic:nvPicPr>
+                    <pic:cNvPr id="0" name="Picture 6" descr="C:\Users\jiang\AppData\Local\Microsoft\Windows\INetCache\Content.MSO\FF4DC6E.tmp"/>
+                    <pic:cNvPicPr>
+                      <a:picLocks noChangeAspect="1" noChangeArrowheads="1"/>
+                    </pic:cNvPicPr>
+                  </pic:nvPicPr>
+                  <pic:blipFill>
+                    <a:blip r:embed="rId71">
+                      <a:extLst>
+                        <a:ext uri="{28A0092B-C50C-407E-A947-70E740481C1C}">
+                          <a14:useLocalDpi xmlns:a14="http://schemas.microsoft.com/office/drawing/2010/main" val="0"/>
+                        </a:ext>
+                      </a:extLst>
+                    </a:blip>
+                    <a:srcRect/>
+                    <a:stretch>
+                      <a:fillRect/>
+                    </a:stretch>
+                  </pic:blipFill>
+                  <pic:spPr bwMode="auto">
+                    <a:xfrm>
+                      <a:off x="0" y="0"/>
+                      <a:ext cx="1645920" cy="1971675"/>
+                    </a:xfrm>
+                    <a:prstGeom prst="rect">
+                      <a:avLst/>
+                    </a:prstGeom>
+                    <a:noFill/>
+                    <a:ln>
+                      <a:noFill/>
+                    </a:ln>
+                  </pic:spPr>
+                </pic:pic>
+              </a:graphicData>
+            </a:graphic>
+          </wp:inline>
+        </w:drawing>
+      </w:r>
+      <w:r>
+        <w:rPr>
+          <w:rFonts w:ascii="Calibri" w:eastAsia="宋体" w:hAnsi="Calibri" w:cs="Calibri"/>
+          <w:color w:val="000000"/>
+          <w:kern w:val="0"/>
+          <w:sz w:val="24"/>
+          <w:szCs w:val="24"/>
+        </w:rPr>
+        <w:br/>
+      </w:r>
+      <w:r>
+        <w:rPr>
+          <w:rFonts w:ascii="Calibri" w:eastAsia="宋体" w:hAnsi="Calibri" w:cs="Calibri"/>
+          <w:b/>
+          <w:bCs/>
+          <w:color w:val="000000"/>
+          <w:kern w:val="0"/>
+          <w:sz w:val="24"/>
+          <w:szCs w:val="24"/>
+        </w:rPr>
+        <w:t xml:space="preserve">4 BLE client + </w:t>
+      </w:r>
+      <w:proofErr w:type="spellStart"/>
+      <w:r>
+        <w:rPr>
+          <w:rFonts w:ascii="Calibri" w:eastAsia="宋体" w:hAnsi="Calibri" w:cs="Calibri"/>
+          <w:b/>
+          <w:bCs/>
+          <w:color w:val="000000"/>
+          <w:kern w:val="0"/>
+          <w:sz w:val="24"/>
+          <w:szCs w:val="24"/>
+        </w:rPr>
+        <w:t>LoRa</w:t>
+      </w:r>
+      <w:proofErr w:type="spellEnd"/>
+      <w:r>
+        <w:rPr>
+          <w:rFonts w:ascii="Calibri" w:eastAsia="宋体" w:hAnsi="Calibri" w:cs="Calibri"/>
+          <w:b/>
+          <w:bCs/>
+          <w:color w:val="000000"/>
+          <w:kern w:val="0"/>
+          <w:sz w:val="24"/>
+          <w:szCs w:val="24"/>
+        </w:rPr>
+        <w:t xml:space="preserve"> node:</w:t>
+      </w:r>
+    </w:p>
+    <w:p>
+      <w:pPr>
+        <w:widowControl/>
+        <w:shd w:val="clear" w:color="auto" w:fill="FFFFFF"/>
+        <w:spacing w:after="240"/>
+        <w:jc w:val="left"/>
+        <w:rPr>
+          <w:rFonts w:ascii="Calibri" w:eastAsia="宋体" w:hAnsi="Calibri" w:cs="Calibri"/>
+          <w:color w:val="000000"/>
+          <w:kern w:val="0"/>
+          <w:sz w:val="24"/>
+          <w:szCs w:val="24"/>
+        </w:rPr>
+      </w:pPr>
+      <w:r>
+        <w:rPr>
+          <w:rFonts w:hint="eastAsia"/>
+          <w:noProof/>
+        </w:rPr>
+        <w:lastRenderedPageBreak/>
+        <w:drawing>
+          <wp:inline distT="0" distB="0" distL="0" distR="0" wp14:anchorId="69A855A4" wp14:editId="2289D58C">
+            <wp:extent cx="2703195" cy="691515"/>
+            <wp:effectExtent l="0" t="0" r="1905" b="0"/>
+            <wp:docPr id="43" name="图片 43" descr="C:\Users\jiang\AppData\Local\Microsoft\Windows\INetCache\Content.MSO\A20672AC.tmp"/>
+            <wp:cNvGraphicFramePr>
+              <a:graphicFrameLocks xmlns:a="http://schemas.openxmlformats.org/drawingml/2006/main" noChangeAspect="1"/>
+            </wp:cNvGraphicFramePr>
+            <a:graphic xmlns:a="http://schemas.openxmlformats.org/drawingml/2006/main">
+              <a:graphicData uri="http://schemas.openxmlformats.org/drawingml/2006/picture">
+                <pic:pic xmlns:pic="http://schemas.openxmlformats.org/drawingml/2006/picture">
+                  <pic:nvPicPr>
+                    <pic:cNvPr id="0" name="Picture 7" descr="C:\Users\jiang\AppData\Local\Microsoft\Windows\INetCache\Content.MSO\A20672AC.tmp"/>
+                    <pic:cNvPicPr>
+                      <a:picLocks noChangeAspect="1" noChangeArrowheads="1"/>
+                    </pic:cNvPicPr>
+                  </pic:nvPicPr>
+                  <pic:blipFill>
+                    <a:blip r:embed="rId72">
+                      <a:extLst>
+                        <a:ext uri="{28A0092B-C50C-407E-A947-70E740481C1C}">
+                          <a14:useLocalDpi xmlns:a14="http://schemas.microsoft.com/office/drawing/2010/main" val="0"/>
+                        </a:ext>
+                      </a:extLst>
+                    </a:blip>
+                    <a:srcRect/>
+                    <a:stretch>
+                      <a:fillRect/>
+                    </a:stretch>
+                  </pic:blipFill>
+                  <pic:spPr bwMode="auto">
+                    <a:xfrm>
+                      <a:off x="0" y="0"/>
+                      <a:ext cx="2703195" cy="691515"/>
+                    </a:xfrm>
+                    <a:prstGeom prst="rect">
+                      <a:avLst/>
+                    </a:prstGeom>
+                    <a:noFill/>
+                    <a:ln>
+                      <a:noFill/>
+                    </a:ln>
+                  </pic:spPr>
+                </pic:pic>
+              </a:graphicData>
+            </a:graphic>
+          </wp:inline>
+        </w:drawing>
+      </w:r>
+    </w:p>
+    <w:p>
+      <w:pPr>
+        <w:widowControl/>
+        <w:shd w:val="clear" w:color="auto" w:fill="FFFFFF"/>
+        <w:jc w:val="left"/>
+        <w:rPr>
+          <w:rFonts w:ascii="Calibri" w:eastAsia="宋体" w:hAnsi="Calibri" w:cs="Calibri"/>
+          <w:color w:val="000000"/>
+          <w:kern w:val="0"/>
+          <w:sz w:val="24"/>
+          <w:szCs w:val="24"/>
+        </w:rPr>
+      </w:pPr>
+      <w:proofErr w:type="gramStart"/>
+      <w:r>
+        <w:rPr>
+          <w:rFonts w:ascii="Calibri" w:eastAsia="宋体" w:hAnsi="Calibri" w:cs="Calibri"/>
+          <w:color w:val="000000"/>
+          <w:kern w:val="0"/>
+          <w:sz w:val="24"/>
+          <w:szCs w:val="24"/>
+        </w:rPr>
+        <w:t>So</w:t>
+      </w:r>
+      <w:proofErr w:type="gramEnd"/>
+      <w:r>
+        <w:rPr>
+          <w:rFonts w:ascii="Calibri" w:eastAsia="宋体" w:hAnsi="Calibri" w:cs="Calibri"/>
+          <w:color w:val="000000"/>
+          <w:kern w:val="0"/>
+          <w:sz w:val="24"/>
+          <w:szCs w:val="24"/>
+        </w:rPr>
+        <w:t xml:space="preserve"> in this way, the problem can also be solved. </w:t>
+      </w:r>
+    </w:p>
+    <w:p>
+      <w:pPr>
         <w:rPr>
           <w:rFonts w:hint="eastAsia"/>
         </w:rPr>
@@ -10120,7 +11631,7 @@
       </w:r>
     </w:p>
     <w:p>
-      <w:hyperlink r:id="rId65" w:history="1">
+      <w:hyperlink r:id="rId73" w:history="1">
         <w:r>
           <w:rPr>
             <w:rStyle w:val="aa"/>
@@ -11054,7 +12565,7 @@
       </w:r>
     </w:p>
     <w:p>
-      <w:hyperlink r:id="rId66" w:history="1">
+      <w:hyperlink r:id="rId74" w:history="1">
         <w:r>
           <w:rPr>
             <w:rStyle w:val="aa"/>
@@ -11072,7 +12583,6 @@
         <w:rPr>
           <w:rFonts w:hint="eastAsia"/>
         </w:rPr>
-        <w:lastRenderedPageBreak/>
         <w:t>6.2</w:t>
       </w:r>
       <w:r>
@@ -11125,7 +12635,7 @@
                     <pic:cNvPicPr/>
                   </pic:nvPicPr>
                   <pic:blipFill>
-                    <a:blip r:embed="rId67"/>
+                    <a:blip r:embed="rId75"/>
                     <a:stretch>
                       <a:fillRect/>
                     </a:stretch>
@@ -11154,6 +12664,7 @@
         <w:rPr>
           <w:rFonts w:hint="eastAsia"/>
         </w:rPr>
+        <w:lastRenderedPageBreak/>
         <w:t>6.3</w:t>
       </w:r>
       <w:r>
@@ -11206,7 +12717,7 @@
       <w:r>
         <w:t xml:space="preserve"> </w:t>
       </w:r>
-      <w:hyperlink r:id="rId68" w:history="1">
+      <w:hyperlink r:id="rId76" w:history="1">
         <w:r>
           <w:rPr>
             <w:rStyle w:val="aa"/>
@@ -11215,13 +12726,7 @@
         </w:r>
       </w:hyperlink>
     </w:p>
-    <w:p>
-      <w:pPr>
-        <w:rPr>
-          <w:rFonts w:hint="eastAsia"/>
-        </w:rPr>
-      </w:pPr>
-    </w:p>
+    <w:p/>
     <w:p>
       <w:proofErr w:type="spellStart"/>
       <w:r>
@@ -11306,7 +12811,7 @@
         </w:numPr>
         <w:ind w:firstLineChars="0"/>
       </w:pPr>
-      <w:hyperlink r:id="rId69" w:history="1">
+      <w:hyperlink r:id="rId77" w:history="1">
         <w:r>
           <w:rPr>
             <w:rStyle w:val="aa"/>
@@ -11343,7 +12848,7 @@
         </w:numPr>
         <w:ind w:firstLineChars="0"/>
       </w:pPr>
-      <w:hyperlink r:id="rId70" w:history="1">
+      <w:hyperlink r:id="rId78" w:history="1">
         <w:r>
           <w:rPr>
             <w:rStyle w:val="aa"/>
@@ -11380,7 +12885,7 @@
         </w:numPr>
         <w:ind w:firstLineChars="0"/>
       </w:pPr>
-      <w:hyperlink r:id="rId71" w:history="1">
+      <w:hyperlink r:id="rId79" w:history="1">
         <w:r>
           <w:rPr>
             <w:rStyle w:val="aa"/>
@@ -11507,13 +13012,7 @@
         <w:t>- a message from an Application to a Device.</w:t>
       </w:r>
     </w:p>
-    <w:p>
-      <w:pPr>
-        <w:rPr>
-          <w:rFonts w:hint="eastAsia"/>
-        </w:rPr>
-      </w:pPr>
-    </w:p>
+    <w:p/>
     <w:p>
       <w:pPr>
         <w:rPr>
@@ -11593,11 +13092,6 @@
       </w:r>
     </w:p>
     <w:p>
-      <w:pPr>
-        <w:rPr>
-          <w:rFonts w:hint="eastAsia"/>
-        </w:rPr>
-      </w:pPr>
       <w:r>
         <w:rPr>
           <w:b/>
@@ -11635,7 +13129,7 @@
                     </pic:cNvPicPr>
                   </pic:nvPicPr>
                   <pic:blipFill>
-                    <a:blip r:embed="rId72" cstate="print">
+                    <a:blip r:embed="rId80" cstate="print">
                       <a:extLst>
                         <a:ext uri="{28A0092B-C50C-407E-A947-70E740481C1C}">
                           <a14:useLocalDpi xmlns:a14="http://schemas.microsoft.com/office/drawing/2010/main" val="0"/>
@@ -11701,9 +13195,6 @@
     <w:p>
       <w:pPr>
         <w:jc w:val="center"/>
-        <w:rPr>
-          <w:rFonts w:hint="eastAsia"/>
-        </w:rPr>
       </w:pPr>
     </w:p>
     <w:p>
@@ -11879,11 +13370,94 @@
     <w:p/>
     <w:p>
       <w:pPr>
-        <w:rPr>
-          <w:rFonts w:hint="eastAsia"/>
-        </w:rPr>
-      </w:pPr>
-    </w:p>
+        <w:pStyle w:val="3"/>
+      </w:pPr>
+      <w:r>
+        <w:rPr>
+          <w:rFonts w:hint="eastAsia"/>
+        </w:rPr>
+        <w:t>6.4</w:t>
+      </w:r>
+      <w:r>
+        <w:t xml:space="preserve"> </w:t>
+      </w:r>
+      <w:proofErr w:type="spellStart"/>
+      <w:r>
+        <w:rPr>
+          <w:rFonts w:hint="eastAsia"/>
+        </w:rPr>
+        <w:t>LoR</w:t>
+      </w:r>
+      <w:r>
+        <w:t>aWAN</w:t>
+      </w:r>
+      <w:proofErr w:type="spellEnd"/>
+      <w:r>
+        <w:t xml:space="preserve"> Data Rate Limitations</w:t>
+      </w:r>
+    </w:p>
+    <w:p>
+      <w:r>
+        <w:rPr>
+          <w:rFonts w:hint="eastAsia"/>
+        </w:rPr>
+        <w:t>T</w:t>
+      </w:r>
+      <w:r>
+        <w:t xml:space="preserve">he data message for each node device has the limitations in </w:t>
+      </w:r>
+      <w:proofErr w:type="spellStart"/>
+      <w:r>
+        <w:t>LoRaWAN</w:t>
+      </w:r>
+      <w:proofErr w:type="spellEnd"/>
+      <w:r>
+        <w:t>, there is the topic that in TTN forum:</w:t>
+      </w:r>
+    </w:p>
+    <w:p/>
+    <w:p>
+      <w:hyperlink r:id="rId81" w:history="1">
+        <w:r>
+          <w:rPr>
+            <w:rStyle w:val="aa"/>
+          </w:rPr>
+          <w:t>https://www.thethingsnetwork.org/forum/t/limitations-data-rate-packet-size-30-seconds-uplink-and-10-messages-downlink-per-day-fair-access-policy/1300/42</w:t>
+        </w:r>
+      </w:hyperlink>
+    </w:p>
+    <w:p/>
+    <w:p>
+      <w:pPr>
+        <w:pStyle w:val="5"/>
+      </w:pPr>
+      <w:r>
+        <w:lastRenderedPageBreak/>
+        <w:t xml:space="preserve">6.4.1 </w:t>
+      </w:r>
+      <w:r>
+        <w:rPr>
+          <w:rFonts w:hint="eastAsia"/>
+        </w:rPr>
+        <w:t>U</w:t>
+      </w:r>
+      <w:r>
+        <w:t>plink limitation policy</w:t>
+      </w:r>
+    </w:p>
+    <w:p>
+      <w:hyperlink r:id="rId82" w:history="1">
+        <w:r>
+          <w:rPr>
+            <w:rStyle w:val="aa"/>
+          </w:rPr>
+          <w:t>https://www.thethingsnetwork.org/forum/t/universal-lora-wan-gateway-limitations-because-physics/1749/8</w:t>
+        </w:r>
+      </w:hyperlink>
+    </w:p>
+    <w:p/>
+    <w:p/>
+    <w:p/>
     <w:sectPr>
       <w:pgSz w:w="11906" w:h="16838"/>
       <w:pgMar w:top="720" w:right="720" w:bottom="720" w:left="720" w:header="851" w:footer="992" w:gutter="0"/>
@@ -12312,7 +13886,7 @@
   <w:abstractNum w:abstractNumId="3" w15:restartNumberingAfterBreak="0">
     <w:nsid w:val="7512017D"/>
     <w:multiLevelType w:val="hybridMultilevel"/>
-    <w:tmpl w:val="144062D0"/>
+    <w:tmpl w:val="276A54AA"/>
     <w:lvl w:ilvl="0" w:tplc="04090001">
       <w:start w:val="1"/>
       <w:numFmt w:val="bullet"/>

</xml_diff>